<commit_message>
Did first of nest
</commit_message>
<xml_diff>
--- a/SomeWebStuff/react/react - notes.docx
+++ b/SomeWebStuff/react/react - notes.docx
@@ -212,13 +212,15 @@
           <w:noProof/>
           <w:sz w:val="20"/>
           <w:szCs w:val="20"/>
-        </w:rPr>
-      </w:pPr>
-      <w:r>
-        <w:rPr>
-          <w:noProof/>
-          <w:sz w:val="20"/>
-          <w:szCs w:val="20"/>
+          <w:lang w:val="en-US"/>
+        </w:rPr>
+      </w:pPr>
+      <w:r>
+        <w:rPr>
+          <w:noProof/>
+          <w:sz w:val="20"/>
+          <w:szCs w:val="20"/>
+          <w:lang w:val="en-US"/>
         </w:rPr>
         <w:t>**src**</w:t>
       </w:r>
@@ -229,13 +231,15 @@
           <w:noProof/>
           <w:sz w:val="20"/>
           <w:szCs w:val="20"/>
-        </w:rPr>
-      </w:pPr>
-      <w:r>
-        <w:rPr>
-          <w:noProof/>
-          <w:sz w:val="20"/>
-          <w:szCs w:val="20"/>
+          <w:lang w:val="en-US"/>
+        </w:rPr>
+      </w:pPr>
+      <w:r>
+        <w:rPr>
+          <w:noProof/>
+          <w:sz w:val="20"/>
+          <w:szCs w:val="20"/>
+          <w:lang w:val="en-US"/>
         </w:rPr>
         <w:t xml:space="preserve">index.tsx </w:t>
       </w:r>
@@ -246,22 +250,25 @@
           <w:noProof/>
           <w:sz w:val="20"/>
           <w:szCs w:val="20"/>
-        </w:rPr>
-      </w:pPr>
-    </w:p>
-    <w:p>
-      <w:pPr>
-        <w:rPr>
-          <w:noProof/>
-          <w:sz w:val="20"/>
-          <w:szCs w:val="20"/>
-        </w:rPr>
-      </w:pPr>
-      <w:r>
-        <w:rPr>
-          <w:noProof/>
-          <w:sz w:val="20"/>
-          <w:szCs w:val="20"/>
+          <w:lang w:val="en-US"/>
+        </w:rPr>
+      </w:pPr>
+    </w:p>
+    <w:p>
+      <w:pPr>
+        <w:rPr>
+          <w:noProof/>
+          <w:sz w:val="20"/>
+          <w:szCs w:val="20"/>
+          <w:lang w:val="en-US"/>
+        </w:rPr>
+      </w:pPr>
+      <w:r>
+        <w:rPr>
+          <w:noProof/>
+          <w:sz w:val="20"/>
+          <w:szCs w:val="20"/>
+          <w:lang w:val="en-US"/>
         </w:rPr>
         <w:t>root.render(</w:t>
       </w:r>
@@ -272,13 +279,15 @@
           <w:noProof/>
           <w:sz w:val="20"/>
           <w:szCs w:val="20"/>
-        </w:rPr>
-      </w:pPr>
-      <w:r>
-        <w:rPr>
-          <w:noProof/>
-          <w:sz w:val="20"/>
-          <w:szCs w:val="20"/>
+          <w:lang w:val="en-US"/>
+        </w:rPr>
+      </w:pPr>
+      <w:r>
+        <w:rPr>
+          <w:noProof/>
+          <w:sz w:val="20"/>
+          <w:szCs w:val="20"/>
+          <w:lang w:val="en-US"/>
         </w:rPr>
         <w:t xml:space="preserve"> &lt;React.ScriptMode&gt; &lt;App /&gt; &lt;/&gt;); </w:t>
       </w:r>
@@ -289,13 +298,15 @@
           <w:noProof/>
           <w:sz w:val="20"/>
           <w:szCs w:val="20"/>
-        </w:rPr>
-      </w:pPr>
-      <w:r>
-        <w:rPr>
-          <w:noProof/>
-          <w:sz w:val="20"/>
-          <w:szCs w:val="20"/>
+          <w:lang w:val="en-US"/>
+        </w:rPr>
+      </w:pPr>
+      <w:r>
+        <w:rPr>
+          <w:noProof/>
+          <w:sz w:val="20"/>
+          <w:szCs w:val="20"/>
+          <w:lang w:val="en-US"/>
         </w:rPr>
         <w:t xml:space="preserve">)       /// uruchamia elementy </w:t>
       </w:r>
@@ -306,40 +317,45 @@
           <w:noProof/>
           <w:sz w:val="20"/>
           <w:szCs w:val="20"/>
-        </w:rPr>
-      </w:pPr>
-    </w:p>
-    <w:p>
-      <w:pPr>
-        <w:rPr>
-          <w:noProof/>
-          <w:sz w:val="20"/>
-          <w:szCs w:val="20"/>
-        </w:rPr>
-      </w:pPr>
-    </w:p>
-    <w:p>
-      <w:pPr>
-        <w:rPr>
-          <w:noProof/>
-          <w:sz w:val="20"/>
-          <w:szCs w:val="20"/>
-        </w:rPr>
-      </w:pPr>
-    </w:p>
-    <w:p>
-      <w:pPr>
-        <w:rPr>
-          <w:noProof/>
-          <w:sz w:val="20"/>
-          <w:szCs w:val="20"/>
-        </w:rPr>
-      </w:pPr>
-      <w:r>
-        <w:rPr>
-          <w:noProof/>
-          <w:sz w:val="20"/>
-          <w:szCs w:val="20"/>
+          <w:lang w:val="en-US"/>
+        </w:rPr>
+      </w:pPr>
+    </w:p>
+    <w:p>
+      <w:pPr>
+        <w:rPr>
+          <w:noProof/>
+          <w:sz w:val="20"/>
+          <w:szCs w:val="20"/>
+          <w:lang w:val="en-US"/>
+        </w:rPr>
+      </w:pPr>
+    </w:p>
+    <w:p>
+      <w:pPr>
+        <w:rPr>
+          <w:noProof/>
+          <w:sz w:val="20"/>
+          <w:szCs w:val="20"/>
+          <w:lang w:val="en-US"/>
+        </w:rPr>
+      </w:pPr>
+    </w:p>
+    <w:p>
+      <w:pPr>
+        <w:rPr>
+          <w:noProof/>
+          <w:sz w:val="20"/>
+          <w:szCs w:val="20"/>
+          <w:lang w:val="en-US"/>
+        </w:rPr>
+      </w:pPr>
+      <w:r>
+        <w:rPr>
+          <w:noProof/>
+          <w:sz w:val="20"/>
+          <w:szCs w:val="20"/>
+          <w:lang w:val="en-US"/>
         </w:rPr>
         <w:t xml:space="preserve">className = {value} </w:t>
       </w:r>
@@ -348,6 +364,7 @@
           <w:noProof/>
           <w:sz w:val="20"/>
           <w:szCs w:val="20"/>
+          <w:lang w:val="en-US"/>
         </w:rPr>
         <w:tab/>
         <w:t>/// atrybut jak class w html’u</w:t>
@@ -359,6 +376,7 @@
           <w:noProof/>
           <w:sz w:val="20"/>
           <w:szCs w:val="20"/>
+          <w:lang w:val="en-US"/>
         </w:rPr>
       </w:pPr>
     </w:p>
@@ -941,23 +959,17 @@
           <w:noProof/>
           <w:sz w:val="20"/>
           <w:szCs w:val="20"/>
-        </w:rPr>
-      </w:pPr>
-      <w:r>
-        <w:rPr>
-          <w:noProof/>
-          <w:sz w:val="20"/>
-          <w:szCs w:val="20"/>
-        </w:rPr>
-        <w:t>**Wypisywanie tablicy jako l</w:t>
-      </w:r>
-      <w:r>
-        <w:rPr>
-          <w:noProof/>
-          <w:sz w:val="20"/>
-          <w:szCs w:val="20"/>
-        </w:rPr>
-        <w:t>isty</w:t>
+          <w:lang w:val="en-US"/>
+        </w:rPr>
+      </w:pPr>
+      <w:r>
+        <w:rPr>
+          <w:noProof/>
+          <w:sz w:val="20"/>
+          <w:szCs w:val="20"/>
+          <w:lang w:val="en-US"/>
+        </w:rPr>
+        <w:t>**Wypisywanie tablicy jako listy</w:t>
       </w:r>
     </w:p>
     <w:p>
@@ -1582,15 +1594,13 @@
           <w:noProof/>
           <w:sz w:val="20"/>
           <w:szCs w:val="20"/>
-          <w:lang w:val="en-US"/>
-        </w:rPr>
-      </w:pPr>
-      <w:r>
-        <w:rPr>
-          <w:noProof/>
-          <w:sz w:val="20"/>
-          <w:szCs w:val="20"/>
-          <w:lang w:val="en-US"/>
+        </w:rPr>
+      </w:pPr>
+      <w:r>
+        <w:rPr>
+          <w:noProof/>
+          <w:sz w:val="20"/>
+          <w:szCs w:val="20"/>
         </w:rPr>
         <w:lastRenderedPageBreak/>
         <w:t>**Hooks**</w:t>
@@ -1619,25 +1629,22 @@
           <w:noProof/>
           <w:sz w:val="20"/>
           <w:szCs w:val="20"/>
-          <w:lang w:val="en-US"/>
-        </w:rPr>
-      </w:pPr>
-    </w:p>
-    <w:p>
-      <w:pPr>
-        <w:rPr>
-          <w:noProof/>
-          <w:sz w:val="20"/>
-          <w:szCs w:val="20"/>
-          <w:lang w:val="en-US"/>
-        </w:rPr>
-      </w:pPr>
-      <w:r>
-        <w:rPr>
-          <w:noProof/>
-          <w:sz w:val="20"/>
-          <w:szCs w:val="20"/>
-          <w:lang w:val="en-US"/>
+        </w:rPr>
+      </w:pPr>
+    </w:p>
+    <w:p>
+      <w:pPr>
+        <w:rPr>
+          <w:noProof/>
+          <w:sz w:val="20"/>
+          <w:szCs w:val="20"/>
+        </w:rPr>
+      </w:pPr>
+      <w:r>
+        <w:rPr>
+          <w:noProof/>
+          <w:sz w:val="20"/>
+          <w:szCs w:val="20"/>
         </w:rPr>
         <w:t>*updating number*</w:t>
       </w:r>
@@ -1648,15 +1655,13 @@
           <w:noProof/>
           <w:sz w:val="20"/>
           <w:szCs w:val="20"/>
-          <w:lang w:val="en-US"/>
-        </w:rPr>
-      </w:pPr>
-      <w:r>
-        <w:rPr>
-          <w:noProof/>
-          <w:sz w:val="20"/>
-          <w:szCs w:val="20"/>
-          <w:lang w:val="en-US"/>
+        </w:rPr>
+      </w:pPr>
+      <w:r>
+        <w:rPr>
+          <w:noProof/>
+          <w:sz w:val="20"/>
+          <w:szCs w:val="20"/>
         </w:rPr>
         <w:t>const arr</w:t>
       </w:r>
@@ -1665,34 +1670,14 @@
           <w:noProof/>
           <w:sz w:val="20"/>
           <w:szCs w:val="20"/>
-          <w:lang w:val="en-US"/>
-        </w:rPr>
-        <w:t xml:space="preserve">[{nazwa zmiennej przechowywanej}, </w:t>
-      </w:r>
-      <w:r>
-        <w:rPr>
-          <w:noProof/>
-          <w:sz w:val="20"/>
-          <w:szCs w:val="20"/>
-          <w:lang w:val="en-US"/>
-        </w:rPr>
-        <w:t>set{nazwa zmiennej}</w:t>
-      </w:r>
-      <w:r>
-        <w:rPr>
-          <w:noProof/>
-          <w:sz w:val="20"/>
-          <w:szCs w:val="20"/>
-          <w:lang w:val="en-US"/>
-        </w:rPr>
-        <w:t>]</w:t>
-      </w:r>
-      <w:r>
-        <w:rPr>
-          <w:noProof/>
-          <w:sz w:val="20"/>
-          <w:szCs w:val="20"/>
-          <w:lang w:val="en-US"/>
+        </w:rPr>
+        <w:t>[{nazwa zmiennej przechowywanej}, set{nazwa zmiennej}]</w:t>
+      </w:r>
+      <w:r>
+        <w:rPr>
+          <w:noProof/>
+          <w:sz w:val="20"/>
+          <w:szCs w:val="20"/>
         </w:rPr>
         <w:t xml:space="preserve"> = useState({value}) // [0] – varieble; [1] – updater function</w:t>
       </w:r>
@@ -1703,7 +1688,6 @@
           <w:noProof/>
           <w:sz w:val="20"/>
           <w:szCs w:val="20"/>
-          <w:lang w:val="en-US"/>
         </w:rPr>
       </w:pPr>
     </w:p>
@@ -1895,248 +1879,2491 @@
           <w:lang w:val="en-US"/>
         </w:rPr>
       </w:pPr>
-    </w:p>
-    <w:p>
-      <w:pPr>
-        <w:rPr>
-          <w:noProof/>
-          <w:sz w:val="20"/>
-          <w:szCs w:val="20"/>
-          <w:lang w:val="en-US"/>
-        </w:rPr>
-      </w:pPr>
-      <w:r>
-        <w:rPr>
-          <w:noProof/>
-          <w:sz w:val="20"/>
-          <w:szCs w:val="20"/>
-          <w:lang w:val="en-US"/>
-        </w:rPr>
-        <w:t>**</w:t>
-      </w:r>
-      <w:r>
-        <w:rPr>
-          <w:noProof/>
-          <w:sz w:val="20"/>
-          <w:szCs w:val="20"/>
-          <w:lang w:val="en-US"/>
-        </w:rPr>
-        <w:t>Additional</w:t>
-      </w:r>
-      <w:r>
-        <w:rPr>
-          <w:noProof/>
-          <w:sz w:val="20"/>
-          <w:szCs w:val="20"/>
-          <w:lang w:val="en-US"/>
-        </w:rPr>
-        <w:t xml:space="preserve"> </w:t>
-      </w:r>
-      <w:r>
-        <w:rPr>
-          <w:noProof/>
-          <w:sz w:val="20"/>
-          <w:szCs w:val="20"/>
-          <w:lang w:val="en-US"/>
-        </w:rPr>
-        <w:t>**</w:t>
-      </w:r>
-    </w:p>
-    <w:p>
-      <w:pPr>
-        <w:rPr>
-          <w:noProof/>
-          <w:sz w:val="20"/>
-          <w:szCs w:val="20"/>
-        </w:rPr>
-      </w:pPr>
-      <w:r>
-        <w:rPr>
-          <w:noProof/>
-          <w:sz w:val="20"/>
-          <w:szCs w:val="20"/>
-        </w:rPr>
-        <w:t>&lt;&gt;&lt;/&gt; - pomiędzy tym można zwracać parę o</w:t>
-      </w:r>
-      <w:r>
-        <w:rPr>
-          <w:noProof/>
-          <w:sz w:val="20"/>
-          <w:szCs w:val="20"/>
-        </w:rPr>
-        <w:t xml:space="preserve">biektów na raz z componentu, dlatego bo bazowo tam jest używany &lt;Fragment&gt; </w:t>
-      </w:r>
-    </w:p>
-    <w:p>
-      <w:pPr>
-        <w:rPr>
-          <w:noProof/>
-          <w:sz w:val="20"/>
-          <w:szCs w:val="20"/>
-        </w:rPr>
-      </w:pPr>
-    </w:p>
-    <w:p>
-      <w:pPr>
-        <w:rPr>
-          <w:noProof/>
-          <w:sz w:val="20"/>
-          <w:szCs w:val="20"/>
-        </w:rPr>
-      </w:pPr>
-      <w:r>
-        <w:rPr>
-          <w:noProof/>
-          <w:sz w:val="20"/>
-          <w:szCs w:val="20"/>
-        </w:rPr>
-        <w:t>*children*</w:t>
-      </w:r>
-    </w:p>
-    <w:p>
-      <w:pPr>
-        <w:rPr>
-          <w:noProof/>
-          <w:sz w:val="20"/>
-          <w:szCs w:val="20"/>
-        </w:rPr>
-      </w:pPr>
-      <w:r>
-        <w:rPr>
-          <w:noProof/>
-          <w:sz w:val="20"/>
-          <w:szCs w:val="20"/>
-        </w:rPr>
-        <w:t>Do pozyskania d</w:t>
-      </w:r>
-      <w:r>
-        <w:rPr>
-          <w:noProof/>
-          <w:sz w:val="20"/>
-          <w:szCs w:val="20"/>
-        </w:rPr>
-        <w:t>zieci z App.tsx jako argument</w:t>
-      </w:r>
-    </w:p>
-    <w:p>
-      <w:pPr>
-        <w:rPr>
-          <w:noProof/>
-          <w:sz w:val="20"/>
-          <w:szCs w:val="20"/>
-        </w:rPr>
-      </w:pPr>
-      <w:r>
-        <w:rPr>
-          <w:noProof/>
-          <w:sz w:val="20"/>
-          <w:szCs w:val="20"/>
-        </w:rPr>
-        <w:t>interface Prop{</w:t>
-      </w:r>
-    </w:p>
-    <w:p>
-      <w:pPr>
-        <w:rPr>
-          <w:noProof/>
-          <w:sz w:val="20"/>
-          <w:szCs w:val="20"/>
-          <w:lang w:val="en-US"/>
-        </w:rPr>
-      </w:pPr>
-      <w:r>
-        <w:rPr>
-          <w:noProof/>
-          <w:sz w:val="20"/>
-          <w:szCs w:val="20"/>
-          <w:lang w:val="en-US"/>
-        </w:rPr>
-        <w:t>children:text;</w:t>
-      </w:r>
-    </w:p>
-    <w:p>
-      <w:pPr>
-        <w:rPr>
-          <w:noProof/>
-          <w:sz w:val="20"/>
-          <w:szCs w:val="20"/>
-        </w:rPr>
-      </w:pPr>
-      <w:r>
-        <w:rPr>
-          <w:noProof/>
-          <w:sz w:val="20"/>
-          <w:szCs w:val="20"/>
-        </w:rPr>
+      <w:r>
+        <w:rPr>
+          <w:noProof/>
+          <w:sz w:val="20"/>
+          <w:szCs w:val="20"/>
+          <w:lang w:val="en-US"/>
+        </w:rPr>
+        <w:t>*forms*</w:t>
+      </w:r>
+    </w:p>
+    <w:p>
+      <w:pPr>
+        <w:rPr>
+          <w:noProof/>
+          <w:sz w:val="20"/>
+          <w:szCs w:val="20"/>
+          <w:lang w:val="en-US"/>
+        </w:rPr>
+      </w:pPr>
+      <w:r>
+        <w:rPr>
+          <w:noProof/>
+          <w:sz w:val="20"/>
+          <w:szCs w:val="20"/>
+          <w:lang w:val="en-US"/>
+        </w:rPr>
+        <w:t>do przechwytywania zmian inputa</w:t>
+      </w:r>
+    </w:p>
+    <w:p>
+      <w:pPr>
+        <w:pStyle w:val="HTML-wstpniesformatowany"/>
+        <w:shd w:val="clear" w:color="auto" w:fill="212733"/>
+        <w:rPr>
+          <w:color w:val="CCC9C2"/>
+          <w:sz w:val="14"/>
+          <w:szCs w:val="14"/>
+          <w:lang w:val="en-US"/>
+        </w:rPr>
+      </w:pPr>
+      <w:r>
+        <w:rPr>
+          <w:color w:val="FFA759"/>
+          <w:sz w:val="14"/>
+          <w:szCs w:val="14"/>
+          <w:lang w:val="en-US"/>
+        </w:rPr>
+        <w:t xml:space="preserve">interface </w:t>
+      </w:r>
+      <w:r>
+        <w:rPr>
+          <w:color w:val="FFFFFF"/>
+          <w:sz w:val="14"/>
+          <w:szCs w:val="14"/>
+          <w:lang w:val="en-US"/>
+        </w:rPr>
+        <w:t>ToDoFormProps</w:t>
+      </w:r>
+      <w:r>
+        <w:rPr>
+          <w:color w:val="CCC9C2"/>
+          <w:sz w:val="14"/>
+          <w:szCs w:val="14"/>
+          <w:lang w:val="en-US"/>
+        </w:rPr>
+        <w:t>{</w:t>
+      </w:r>
+      <w:r>
+        <w:rPr>
+          <w:color w:val="CCC9C2"/>
+          <w:sz w:val="14"/>
+          <w:szCs w:val="14"/>
+          <w:lang w:val="en-US"/>
+        </w:rPr>
+        <w:br/>
+        <w:t xml:space="preserve">    </w:t>
+      </w:r>
+      <w:r>
+        <w:rPr>
+          <w:i/>
+          <w:iCs/>
+          <w:color w:val="BAE67E"/>
+          <w:sz w:val="14"/>
+          <w:szCs w:val="14"/>
+          <w:lang w:val="en-US"/>
+        </w:rPr>
+        <w:t>addElement</w:t>
+      </w:r>
+      <w:r>
+        <w:rPr>
+          <w:color w:val="F29E74"/>
+          <w:sz w:val="14"/>
+          <w:szCs w:val="14"/>
+          <w:lang w:val="en-US"/>
+        </w:rPr>
+        <w:t xml:space="preserve">: </w:t>
+      </w:r>
+      <w:r>
+        <w:rPr>
+          <w:color w:val="CCC9C2"/>
+          <w:sz w:val="14"/>
+          <w:szCs w:val="14"/>
+          <w:lang w:val="en-US"/>
+        </w:rPr>
+        <w:t>(</w:t>
+      </w:r>
+      <w:r>
+        <w:rPr>
+          <w:color w:val="FFCC66"/>
+          <w:sz w:val="14"/>
+          <w:szCs w:val="14"/>
+          <w:lang w:val="en-US"/>
+        </w:rPr>
+        <w:t>todo</w:t>
+      </w:r>
+      <w:r>
+        <w:rPr>
+          <w:color w:val="F29E74"/>
+          <w:sz w:val="14"/>
+          <w:szCs w:val="14"/>
+          <w:lang w:val="en-US"/>
+        </w:rPr>
+        <w:t>:</w:t>
+      </w:r>
+      <w:r>
+        <w:rPr>
+          <w:color w:val="FFFFFF"/>
+          <w:sz w:val="14"/>
+          <w:szCs w:val="14"/>
+          <w:lang w:val="en-US"/>
+        </w:rPr>
+        <w:t>Todo</w:t>
+      </w:r>
+      <w:r>
+        <w:rPr>
+          <w:color w:val="CCC9C2"/>
+          <w:sz w:val="14"/>
+          <w:szCs w:val="14"/>
+          <w:lang w:val="en-US"/>
+        </w:rPr>
+        <w:t xml:space="preserve">) </w:t>
+      </w:r>
+      <w:r>
+        <w:rPr>
+          <w:color w:val="F29E74"/>
+          <w:sz w:val="14"/>
+          <w:szCs w:val="14"/>
+          <w:lang w:val="en-US"/>
+        </w:rPr>
+        <w:t xml:space="preserve">=&gt; </w:t>
+      </w:r>
+      <w:r>
+        <w:rPr>
+          <w:color w:val="FFA759"/>
+          <w:sz w:val="14"/>
+          <w:szCs w:val="14"/>
+          <w:lang w:val="en-US"/>
+        </w:rPr>
+        <w:t>void</w:t>
+      </w:r>
+      <w:r>
+        <w:rPr>
+          <w:color w:val="CCC9C2"/>
+          <w:sz w:val="14"/>
+          <w:szCs w:val="14"/>
+          <w:lang w:val="en-US"/>
+        </w:rPr>
+        <w:t>;</w:t>
+      </w:r>
+      <w:r>
+        <w:rPr>
+          <w:color w:val="CCC9C2"/>
+          <w:sz w:val="14"/>
+          <w:szCs w:val="14"/>
+          <w:lang w:val="en-US"/>
+        </w:rPr>
+        <w:br/>
         <w:t>}</w:t>
       </w:r>
-    </w:p>
-    <w:p>
-      <w:pPr>
-        <w:rPr>
-          <w:noProof/>
-          <w:sz w:val="20"/>
-          <w:szCs w:val="20"/>
-        </w:rPr>
-      </w:pPr>
-    </w:p>
-    <w:p>
-      <w:pPr>
-        <w:rPr>
-          <w:noProof/>
-          <w:sz w:val="20"/>
-          <w:szCs w:val="20"/>
-          <w:lang w:val="en-US"/>
-        </w:rPr>
-      </w:pPr>
-      <w:r>
-        <w:rPr>
-          <w:noProof/>
-          <w:sz w:val="20"/>
-          <w:szCs w:val="20"/>
-          <w:lang w:val="en-US"/>
-        </w:rPr>
-        <w:t>children: ReactNode; // Przesyła html c</w:t>
-      </w:r>
-      <w:r>
-        <w:rPr>
-          <w:noProof/>
-          <w:sz w:val="20"/>
-          <w:szCs w:val="20"/>
-          <w:lang w:val="en-US"/>
-        </w:rPr>
-        <w:t>ontent</w:t>
-      </w:r>
-    </w:p>
-    <w:p>
-      <w:pPr>
-        <w:rPr>
-          <w:noProof/>
-          <w:sz w:val="20"/>
-          <w:szCs w:val="20"/>
-          <w:lang w:val="en-US"/>
-        </w:rPr>
-      </w:pPr>
-    </w:p>
-    <w:p>
-      <w:pPr>
-        <w:rPr>
-          <w:noProof/>
-          <w:sz w:val="20"/>
-          <w:szCs w:val="20"/>
-          <w:lang w:val="en-US"/>
-        </w:rPr>
-      </w:pPr>
-    </w:p>
-    <w:p>
-      <w:pPr>
+      <w:r>
+        <w:rPr>
+          <w:color w:val="CCC9C2"/>
+          <w:sz w:val="14"/>
+          <w:szCs w:val="14"/>
+          <w:lang w:val="en-US"/>
+        </w:rPr>
+        <w:br/>
+      </w:r>
+      <w:r>
+        <w:rPr>
+          <w:color w:val="CCC9C2"/>
+          <w:sz w:val="14"/>
+          <w:szCs w:val="14"/>
+          <w:lang w:val="en-US"/>
+        </w:rPr>
+        <w:br/>
+      </w:r>
+      <w:r>
+        <w:rPr>
+          <w:color w:val="FFA759"/>
+          <w:sz w:val="14"/>
+          <w:szCs w:val="14"/>
+          <w:lang w:val="en-US"/>
+        </w:rPr>
+        <w:t xml:space="preserve">export const </w:t>
+      </w:r>
+      <w:r>
+        <w:rPr>
+          <w:color w:val="FFC66D"/>
+          <w:sz w:val="14"/>
+          <w:szCs w:val="14"/>
+          <w:lang w:val="en-US"/>
+        </w:rPr>
+        <w:t>ToDoForm</w:t>
+      </w:r>
+      <w:r>
+        <w:rPr>
+          <w:color w:val="F29E74"/>
+          <w:sz w:val="14"/>
+          <w:szCs w:val="14"/>
+          <w:lang w:val="en-US"/>
+        </w:rPr>
+        <w:t xml:space="preserve">: </w:t>
+      </w:r>
+      <w:r>
+        <w:rPr>
+          <w:color w:val="FFFFFF"/>
+          <w:sz w:val="14"/>
+          <w:szCs w:val="14"/>
+          <w:lang w:val="en-US"/>
+        </w:rPr>
+        <w:t>FC</w:t>
+      </w:r>
+      <w:r>
+        <w:rPr>
+          <w:color w:val="F29E74"/>
+          <w:sz w:val="14"/>
+          <w:szCs w:val="14"/>
+          <w:lang w:val="en-US"/>
+        </w:rPr>
+        <w:t>&lt;</w:t>
+      </w:r>
+      <w:r>
+        <w:rPr>
+          <w:color w:val="FFFFFF"/>
+          <w:sz w:val="14"/>
+          <w:szCs w:val="14"/>
+          <w:lang w:val="en-US"/>
+        </w:rPr>
+        <w:t>ToDoFormProps</w:t>
+      </w:r>
+      <w:r>
+        <w:rPr>
+          <w:color w:val="F29E74"/>
+          <w:sz w:val="14"/>
+          <w:szCs w:val="14"/>
+          <w:lang w:val="en-US"/>
+        </w:rPr>
+        <w:t xml:space="preserve">&gt; = </w:t>
+      </w:r>
+      <w:r>
+        <w:rPr>
+          <w:color w:val="CCC9C2"/>
+          <w:sz w:val="14"/>
+          <w:szCs w:val="14"/>
+          <w:lang w:val="en-US"/>
+        </w:rPr>
+        <w:t>({</w:t>
+      </w:r>
+      <w:r>
+        <w:rPr>
+          <w:color w:val="FFCC66"/>
+          <w:sz w:val="14"/>
+          <w:szCs w:val="14"/>
+          <w:lang w:val="en-US"/>
+        </w:rPr>
+        <w:t>addElement</w:t>
+      </w:r>
+      <w:r>
+        <w:rPr>
+          <w:color w:val="CCC9C2"/>
+          <w:sz w:val="14"/>
+          <w:szCs w:val="14"/>
+          <w:lang w:val="en-US"/>
+        </w:rPr>
+        <w:t xml:space="preserve">}) </w:t>
+      </w:r>
+      <w:r>
+        <w:rPr>
+          <w:color w:val="F29E74"/>
+          <w:sz w:val="14"/>
+          <w:szCs w:val="14"/>
+          <w:lang w:val="en-US"/>
+        </w:rPr>
+        <w:t xml:space="preserve">=&gt; </w:t>
+      </w:r>
+      <w:r>
+        <w:rPr>
+          <w:color w:val="CCC9C2"/>
+          <w:sz w:val="14"/>
+          <w:szCs w:val="14"/>
+          <w:lang w:val="en-US"/>
+        </w:rPr>
+        <w:t>{</w:t>
+      </w:r>
+      <w:r>
+        <w:rPr>
+          <w:color w:val="CCC9C2"/>
+          <w:sz w:val="14"/>
+          <w:szCs w:val="14"/>
+          <w:lang w:val="en-US"/>
+        </w:rPr>
+        <w:br/>
+      </w:r>
+      <w:r>
+        <w:rPr>
+          <w:color w:val="CCC9C2"/>
+          <w:sz w:val="14"/>
+          <w:szCs w:val="14"/>
+          <w:lang w:val="en-US"/>
+        </w:rPr>
+        <w:br/>
+        <w:t xml:space="preserve">    </w:t>
+      </w:r>
+      <w:r>
+        <w:rPr>
+          <w:color w:val="FFA759"/>
+          <w:sz w:val="14"/>
+          <w:szCs w:val="14"/>
+          <w:lang w:val="en-US"/>
+        </w:rPr>
+        <w:t xml:space="preserve">const </w:t>
+      </w:r>
+      <w:r>
+        <w:rPr>
+          <w:i/>
+          <w:iCs/>
+          <w:color w:val="5CCFE6"/>
+          <w:sz w:val="14"/>
+          <w:szCs w:val="14"/>
+          <w:lang w:val="en-US"/>
+        </w:rPr>
+        <w:t xml:space="preserve">titleRef </w:t>
+      </w:r>
+      <w:r>
+        <w:rPr>
+          <w:color w:val="F29E74"/>
+          <w:sz w:val="14"/>
+          <w:szCs w:val="14"/>
+          <w:lang w:val="en-US"/>
+        </w:rPr>
+        <w:t xml:space="preserve">= </w:t>
+      </w:r>
+      <w:r>
+        <w:rPr>
+          <w:color w:val="FFC66D"/>
+          <w:sz w:val="14"/>
+          <w:szCs w:val="14"/>
+          <w:lang w:val="en-US"/>
+        </w:rPr>
+        <w:t>useRef</w:t>
+      </w:r>
+      <w:r>
+        <w:rPr>
+          <w:color w:val="F29E74"/>
+          <w:sz w:val="14"/>
+          <w:szCs w:val="14"/>
+          <w:lang w:val="en-US"/>
+        </w:rPr>
+        <w:t>&lt;</w:t>
+      </w:r>
+      <w:r>
+        <w:rPr>
+          <w:color w:val="FFFFFF"/>
+          <w:sz w:val="14"/>
+          <w:szCs w:val="14"/>
+          <w:lang w:val="en-US"/>
+        </w:rPr>
+        <w:t>HTMLInputElement</w:t>
+      </w:r>
+      <w:r>
+        <w:rPr>
+          <w:color w:val="F29E74"/>
+          <w:sz w:val="14"/>
+          <w:szCs w:val="14"/>
+          <w:lang w:val="en-US"/>
+        </w:rPr>
+        <w:t>&gt;</w:t>
+      </w:r>
+      <w:r>
+        <w:rPr>
+          <w:color w:val="CCC9C2"/>
+          <w:sz w:val="14"/>
+          <w:szCs w:val="14"/>
+          <w:lang w:val="en-US"/>
+        </w:rPr>
+        <w:t>(</w:t>
+      </w:r>
+      <w:r>
+        <w:rPr>
+          <w:color w:val="FFA759"/>
+          <w:sz w:val="14"/>
+          <w:szCs w:val="14"/>
+          <w:lang w:val="en-US"/>
+        </w:rPr>
+        <w:t>null</w:t>
+      </w:r>
+      <w:r>
+        <w:rPr>
+          <w:color w:val="CCC9C2"/>
+          <w:sz w:val="14"/>
+          <w:szCs w:val="14"/>
+          <w:lang w:val="en-US"/>
+        </w:rPr>
+        <w:t>);</w:t>
+      </w:r>
+      <w:r>
+        <w:rPr>
+          <w:color w:val="CCC9C2"/>
+          <w:sz w:val="14"/>
+          <w:szCs w:val="14"/>
+          <w:lang w:val="en-US"/>
+        </w:rPr>
+        <w:br/>
+        <w:t xml:space="preserve">    </w:t>
+      </w:r>
+      <w:r>
+        <w:rPr>
+          <w:color w:val="FFA759"/>
+          <w:sz w:val="14"/>
+          <w:szCs w:val="14"/>
+          <w:lang w:val="en-US"/>
+        </w:rPr>
+        <w:t xml:space="preserve">const </w:t>
+      </w:r>
+      <w:r>
+        <w:rPr>
+          <w:color w:val="FFD580"/>
+          <w:sz w:val="14"/>
+          <w:szCs w:val="14"/>
+          <w:lang w:val="en-US"/>
+        </w:rPr>
+        <w:t xml:space="preserve">handleSubmit </w:t>
+      </w:r>
+      <w:r>
+        <w:rPr>
+          <w:color w:val="F29E74"/>
+          <w:sz w:val="14"/>
+          <w:szCs w:val="14"/>
+          <w:lang w:val="en-US"/>
+        </w:rPr>
+        <w:t xml:space="preserve">= </w:t>
+      </w:r>
+      <w:r>
+        <w:rPr>
+          <w:color w:val="CCC9C2"/>
+          <w:sz w:val="14"/>
+          <w:szCs w:val="14"/>
+          <w:lang w:val="en-US"/>
+        </w:rPr>
+        <w:t>(</w:t>
+      </w:r>
+      <w:r>
+        <w:rPr>
+          <w:color w:val="FFCC66"/>
+          <w:sz w:val="14"/>
+          <w:szCs w:val="14"/>
+          <w:lang w:val="en-US"/>
+        </w:rPr>
+        <w:t xml:space="preserve">e </w:t>
+      </w:r>
+      <w:r>
+        <w:rPr>
+          <w:color w:val="F29E74"/>
+          <w:sz w:val="14"/>
+          <w:szCs w:val="14"/>
+          <w:lang w:val="en-US"/>
+        </w:rPr>
+        <w:t xml:space="preserve">: </w:t>
+      </w:r>
+      <w:r>
+        <w:rPr>
+          <w:color w:val="FFFFFF"/>
+          <w:sz w:val="14"/>
+          <w:szCs w:val="14"/>
+          <w:lang w:val="en-US"/>
+        </w:rPr>
+        <w:t>FormEvent</w:t>
+      </w:r>
+      <w:r>
+        <w:rPr>
+          <w:color w:val="F29E74"/>
+          <w:sz w:val="14"/>
+          <w:szCs w:val="14"/>
+          <w:lang w:val="en-US"/>
+        </w:rPr>
+        <w:t>&lt;</w:t>
+      </w:r>
+      <w:r>
+        <w:rPr>
+          <w:color w:val="FFFFFF"/>
+          <w:sz w:val="14"/>
+          <w:szCs w:val="14"/>
+          <w:lang w:val="en-US"/>
+        </w:rPr>
+        <w:t>HTMLFormElement</w:t>
+      </w:r>
+      <w:r>
+        <w:rPr>
+          <w:color w:val="F29E74"/>
+          <w:sz w:val="14"/>
+          <w:szCs w:val="14"/>
+          <w:lang w:val="en-US"/>
+        </w:rPr>
+        <w:t>&gt;</w:t>
+      </w:r>
+      <w:r>
+        <w:rPr>
+          <w:color w:val="CCC9C2"/>
+          <w:sz w:val="14"/>
+          <w:szCs w:val="14"/>
+          <w:lang w:val="en-US"/>
+        </w:rPr>
+        <w:t xml:space="preserve">) </w:t>
+      </w:r>
+      <w:r>
+        <w:rPr>
+          <w:color w:val="F29E74"/>
+          <w:sz w:val="14"/>
+          <w:szCs w:val="14"/>
+          <w:lang w:val="en-US"/>
+        </w:rPr>
+        <w:t xml:space="preserve">=&gt; </w:t>
+      </w:r>
+      <w:r>
+        <w:rPr>
+          <w:color w:val="CCC9C2"/>
+          <w:sz w:val="14"/>
+          <w:szCs w:val="14"/>
+          <w:lang w:val="en-US"/>
+        </w:rPr>
+        <w:t>{</w:t>
+      </w:r>
+      <w:r>
+        <w:rPr>
+          <w:color w:val="CCC9C2"/>
+          <w:sz w:val="14"/>
+          <w:szCs w:val="14"/>
+          <w:lang w:val="en-US"/>
+        </w:rPr>
+        <w:br/>
+        <w:t xml:space="preserve">        </w:t>
+      </w:r>
+      <w:r>
+        <w:rPr>
+          <w:color w:val="FFCC66"/>
+          <w:sz w:val="14"/>
+          <w:szCs w:val="14"/>
+          <w:lang w:val="en-US"/>
+        </w:rPr>
+        <w:t>e</w:t>
+      </w:r>
+      <w:r>
+        <w:rPr>
+          <w:color w:val="CCC9C2"/>
+          <w:sz w:val="14"/>
+          <w:szCs w:val="14"/>
+          <w:lang w:val="en-US"/>
+        </w:rPr>
+        <w:t>.</w:t>
+      </w:r>
+      <w:r>
+        <w:rPr>
+          <w:color w:val="FFD580"/>
+          <w:sz w:val="14"/>
+          <w:szCs w:val="14"/>
+          <w:lang w:val="en-US"/>
+        </w:rPr>
+        <w:t>preventDefault</w:t>
+      </w:r>
+      <w:r>
+        <w:rPr>
+          <w:color w:val="CCC9C2"/>
+          <w:sz w:val="14"/>
+          <w:szCs w:val="14"/>
+          <w:lang w:val="en-US"/>
+        </w:rPr>
+        <w:t>();</w:t>
+      </w:r>
+      <w:r>
+        <w:rPr>
+          <w:color w:val="CCC9C2"/>
+          <w:sz w:val="14"/>
+          <w:szCs w:val="14"/>
+          <w:lang w:val="en-US"/>
+        </w:rPr>
+        <w:br/>
+      </w:r>
+      <w:r>
+        <w:rPr>
+          <w:color w:val="CCC9C2"/>
+          <w:sz w:val="14"/>
+          <w:szCs w:val="14"/>
+          <w:lang w:val="en-US"/>
+        </w:rPr>
+        <w:br/>
+        <w:t xml:space="preserve">        </w:t>
+      </w:r>
+      <w:r>
+        <w:rPr>
+          <w:color w:val="FFA759"/>
+          <w:sz w:val="14"/>
+          <w:szCs w:val="14"/>
+          <w:lang w:val="en-US"/>
+        </w:rPr>
+        <w:t xml:space="preserve">const </w:t>
+      </w:r>
+      <w:r>
+        <w:rPr>
+          <w:i/>
+          <w:iCs/>
+          <w:color w:val="5CCFE6"/>
+          <w:sz w:val="14"/>
+          <w:szCs w:val="14"/>
+          <w:lang w:val="en-US"/>
+        </w:rPr>
+        <w:t xml:space="preserve">title </w:t>
+      </w:r>
+      <w:r>
+        <w:rPr>
+          <w:color w:val="F29E74"/>
+          <w:sz w:val="14"/>
+          <w:szCs w:val="14"/>
+          <w:lang w:val="en-US"/>
+        </w:rPr>
+        <w:t xml:space="preserve">= </w:t>
+      </w:r>
+      <w:r>
+        <w:rPr>
+          <w:i/>
+          <w:iCs/>
+          <w:color w:val="5CCFE6"/>
+          <w:sz w:val="14"/>
+          <w:szCs w:val="14"/>
+          <w:lang w:val="en-US"/>
+        </w:rPr>
+        <w:t>titleRef</w:t>
+      </w:r>
+      <w:r>
+        <w:rPr>
+          <w:color w:val="CCC9C2"/>
+          <w:sz w:val="14"/>
+          <w:szCs w:val="14"/>
+          <w:lang w:val="en-US"/>
+        </w:rPr>
+        <w:t>.</w:t>
+      </w:r>
+      <w:r>
+        <w:rPr>
+          <w:i/>
+          <w:iCs/>
+          <w:color w:val="BAE67E"/>
+          <w:sz w:val="14"/>
+          <w:szCs w:val="14"/>
+          <w:lang w:val="en-US"/>
+        </w:rPr>
+        <w:t>current</w:t>
+      </w:r>
+      <w:r>
+        <w:rPr>
+          <w:color w:val="CCC9C2"/>
+          <w:sz w:val="14"/>
+          <w:szCs w:val="14"/>
+          <w:lang w:val="en-US"/>
+        </w:rPr>
+        <w:t>?.</w:t>
+      </w:r>
+      <w:r>
+        <w:rPr>
+          <w:i/>
+          <w:iCs/>
+          <w:color w:val="BAE67E"/>
+          <w:sz w:val="14"/>
+          <w:szCs w:val="14"/>
+          <w:lang w:val="en-US"/>
+        </w:rPr>
+        <w:t xml:space="preserve">value </w:t>
+      </w:r>
+      <w:r>
+        <w:rPr>
+          <w:color w:val="F29E74"/>
+          <w:sz w:val="14"/>
+          <w:szCs w:val="14"/>
+          <w:lang w:val="en-US"/>
+        </w:rPr>
+        <w:t xml:space="preserve">?? </w:t>
+      </w:r>
+      <w:r>
+        <w:rPr>
+          <w:color w:val="BAE67E"/>
+          <w:sz w:val="14"/>
+          <w:szCs w:val="14"/>
+          <w:lang w:val="en-US"/>
+        </w:rPr>
+        <w:t>''</w:t>
+      </w:r>
+      <w:r>
+        <w:rPr>
+          <w:color w:val="CCC9C2"/>
+          <w:sz w:val="14"/>
+          <w:szCs w:val="14"/>
+          <w:lang w:val="en-US"/>
+        </w:rPr>
+        <w:t>;</w:t>
+      </w:r>
+      <w:r>
+        <w:rPr>
+          <w:color w:val="CCC9C2"/>
+          <w:sz w:val="14"/>
+          <w:szCs w:val="14"/>
+          <w:lang w:val="en-US"/>
+        </w:rPr>
+        <w:br/>
+        <w:t xml:space="preserve">        </w:t>
+      </w:r>
+      <w:r>
+        <w:rPr>
+          <w:color w:val="FFA759"/>
+          <w:sz w:val="14"/>
+          <w:szCs w:val="14"/>
+          <w:lang w:val="en-US"/>
+        </w:rPr>
+        <w:t xml:space="preserve">const </w:t>
+      </w:r>
+      <w:r>
+        <w:rPr>
+          <w:i/>
+          <w:iCs/>
+          <w:color w:val="5CCFE6"/>
+          <w:sz w:val="14"/>
+          <w:szCs w:val="14"/>
+          <w:lang w:val="en-US"/>
+        </w:rPr>
+        <w:t>todo</w:t>
+      </w:r>
+      <w:r>
+        <w:rPr>
+          <w:color w:val="F29E74"/>
+          <w:sz w:val="14"/>
+          <w:szCs w:val="14"/>
+          <w:lang w:val="en-US"/>
+        </w:rPr>
+        <w:t xml:space="preserve">: </w:t>
+      </w:r>
+      <w:r>
+        <w:rPr>
+          <w:color w:val="FFFFFF"/>
+          <w:sz w:val="14"/>
+          <w:szCs w:val="14"/>
+          <w:lang w:val="en-US"/>
+        </w:rPr>
+        <w:t xml:space="preserve">Todo </w:t>
+      </w:r>
+      <w:r>
+        <w:rPr>
+          <w:color w:val="F29E74"/>
+          <w:sz w:val="14"/>
+          <w:szCs w:val="14"/>
+          <w:lang w:val="en-US"/>
+        </w:rPr>
+        <w:t xml:space="preserve">= </w:t>
+      </w:r>
+      <w:r>
+        <w:rPr>
+          <w:color w:val="CCC9C2"/>
+          <w:sz w:val="14"/>
+          <w:szCs w:val="14"/>
+          <w:lang w:val="en-US"/>
+        </w:rPr>
+        <w:t>{</w:t>
+      </w:r>
+      <w:r>
+        <w:rPr>
+          <w:i/>
+          <w:iCs/>
+          <w:color w:val="BAE67E"/>
+          <w:sz w:val="14"/>
+          <w:szCs w:val="14"/>
+          <w:lang w:val="en-US"/>
+        </w:rPr>
+        <w:t>title</w:t>
+      </w:r>
+      <w:r>
+        <w:rPr>
+          <w:color w:val="F29E74"/>
+          <w:sz w:val="14"/>
+          <w:szCs w:val="14"/>
+          <w:lang w:val="en-US"/>
+        </w:rPr>
+        <w:t xml:space="preserve">: </w:t>
+      </w:r>
+      <w:r>
+        <w:rPr>
+          <w:i/>
+          <w:iCs/>
+          <w:color w:val="5CCFE6"/>
+          <w:sz w:val="14"/>
+          <w:szCs w:val="14"/>
+          <w:lang w:val="en-US"/>
+        </w:rPr>
+        <w:t>title</w:t>
+      </w:r>
+      <w:r>
+        <w:rPr>
+          <w:color w:val="CCC9C2"/>
+          <w:sz w:val="14"/>
+          <w:szCs w:val="14"/>
+          <w:lang w:val="en-US"/>
+        </w:rPr>
+        <w:t xml:space="preserve">, </w:t>
+      </w:r>
+      <w:r>
+        <w:rPr>
+          <w:i/>
+          <w:iCs/>
+          <w:color w:val="BAE67E"/>
+          <w:sz w:val="14"/>
+          <w:szCs w:val="14"/>
+          <w:lang w:val="en-US"/>
+        </w:rPr>
+        <w:t>id</w:t>
+      </w:r>
+      <w:r>
+        <w:rPr>
+          <w:color w:val="F29E74"/>
+          <w:sz w:val="14"/>
+          <w:szCs w:val="14"/>
+          <w:lang w:val="en-US"/>
+        </w:rPr>
+        <w:t>:</w:t>
+      </w:r>
+      <w:r>
+        <w:rPr>
+          <w:i/>
+          <w:iCs/>
+          <w:color w:val="5CCFE6"/>
+          <w:sz w:val="14"/>
+          <w:szCs w:val="14"/>
+          <w:lang w:val="en-US"/>
+        </w:rPr>
+        <w:t>title</w:t>
+      </w:r>
+      <w:r>
+        <w:rPr>
+          <w:color w:val="CCC9C2"/>
+          <w:sz w:val="14"/>
+          <w:szCs w:val="14"/>
+          <w:lang w:val="en-US"/>
+        </w:rPr>
+        <w:t xml:space="preserve">, </w:t>
+      </w:r>
+      <w:r>
+        <w:rPr>
+          <w:i/>
+          <w:iCs/>
+          <w:color w:val="BAE67E"/>
+          <w:sz w:val="14"/>
+          <w:szCs w:val="14"/>
+          <w:lang w:val="en-US"/>
+        </w:rPr>
+        <w:t>isDone</w:t>
+      </w:r>
+      <w:r>
+        <w:rPr>
+          <w:color w:val="F29E74"/>
+          <w:sz w:val="14"/>
+          <w:szCs w:val="14"/>
+          <w:lang w:val="en-US"/>
+        </w:rPr>
+        <w:t xml:space="preserve">: </w:t>
+      </w:r>
+      <w:r>
+        <w:rPr>
+          <w:color w:val="FFA759"/>
+          <w:sz w:val="14"/>
+          <w:szCs w:val="14"/>
+          <w:lang w:val="en-US"/>
+        </w:rPr>
+        <w:t>false</w:t>
+      </w:r>
+      <w:r>
+        <w:rPr>
+          <w:color w:val="CCC9C2"/>
+          <w:sz w:val="14"/>
+          <w:szCs w:val="14"/>
+          <w:lang w:val="en-US"/>
+        </w:rPr>
+        <w:t>};</w:t>
+      </w:r>
+      <w:r>
+        <w:rPr>
+          <w:color w:val="CCC9C2"/>
+          <w:sz w:val="14"/>
+          <w:szCs w:val="14"/>
+          <w:lang w:val="en-US"/>
+        </w:rPr>
+        <w:br/>
+        <w:t xml:space="preserve">        </w:t>
+      </w:r>
+      <w:r>
+        <w:rPr>
+          <w:color w:val="FFCC66"/>
+          <w:sz w:val="14"/>
+          <w:szCs w:val="14"/>
+          <w:lang w:val="en-US"/>
+        </w:rPr>
+        <w:t>addElement</w:t>
+      </w:r>
+      <w:r>
+        <w:rPr>
+          <w:color w:val="CCC9C2"/>
+          <w:sz w:val="14"/>
+          <w:szCs w:val="14"/>
+          <w:lang w:val="en-US"/>
+        </w:rPr>
+        <w:t>(</w:t>
+      </w:r>
+      <w:r>
+        <w:rPr>
+          <w:i/>
+          <w:iCs/>
+          <w:color w:val="5CCFE6"/>
+          <w:sz w:val="14"/>
+          <w:szCs w:val="14"/>
+          <w:lang w:val="en-US"/>
+        </w:rPr>
+        <w:t>todo</w:t>
+      </w:r>
+      <w:r>
+        <w:rPr>
+          <w:color w:val="CCC9C2"/>
+          <w:sz w:val="14"/>
+          <w:szCs w:val="14"/>
+          <w:lang w:val="en-US"/>
+        </w:rPr>
+        <w:t>);</w:t>
+      </w:r>
+      <w:r>
+        <w:rPr>
+          <w:color w:val="CCC9C2"/>
+          <w:sz w:val="14"/>
+          <w:szCs w:val="14"/>
+          <w:lang w:val="en-US"/>
+        </w:rPr>
+        <w:br/>
+        <w:t xml:space="preserve">    }</w:t>
+      </w:r>
+      <w:r>
+        <w:rPr>
+          <w:color w:val="CCC9C2"/>
+          <w:sz w:val="14"/>
+          <w:szCs w:val="14"/>
+          <w:lang w:val="en-US"/>
+        </w:rPr>
+        <w:br/>
+        <w:t xml:space="preserve">    </w:t>
+      </w:r>
+      <w:r>
+        <w:rPr>
+          <w:color w:val="FFA759"/>
+          <w:sz w:val="14"/>
+          <w:szCs w:val="14"/>
+          <w:lang w:val="en-US"/>
+        </w:rPr>
+        <w:t>return</w:t>
+      </w:r>
+      <w:r>
+        <w:rPr>
+          <w:color w:val="CCC9C2"/>
+          <w:sz w:val="14"/>
+          <w:szCs w:val="14"/>
+          <w:lang w:val="en-US"/>
+        </w:rPr>
+        <w:t>(</w:t>
+      </w:r>
+      <w:r>
+        <w:rPr>
+          <w:color w:val="CCC9C2"/>
+          <w:sz w:val="14"/>
+          <w:szCs w:val="14"/>
+          <w:lang w:val="en-US"/>
+        </w:rPr>
+        <w:br/>
+        <w:t xml:space="preserve">        </w:t>
+      </w:r>
+      <w:r>
+        <w:rPr>
+          <w:color w:val="5CCFE6"/>
+          <w:sz w:val="14"/>
+          <w:szCs w:val="14"/>
+          <w:lang w:val="en-US"/>
+        </w:rPr>
+        <w:t>&lt;&gt;</w:t>
+      </w:r>
+      <w:r>
+        <w:rPr>
+          <w:color w:val="5CCFE6"/>
+          <w:sz w:val="14"/>
+          <w:szCs w:val="14"/>
+          <w:lang w:val="en-US"/>
+        </w:rPr>
+        <w:br/>
+        <w:t xml:space="preserve">            &lt;</w:t>
+      </w:r>
+      <w:r>
         <w:rPr>
           <w:b/>
           <w:bCs/>
+          <w:color w:val="E3E3FF"/>
+          <w:sz w:val="14"/>
+          <w:szCs w:val="14"/>
+          <w:lang w:val="en-US"/>
+        </w:rPr>
+        <w:t xml:space="preserve">form </w:t>
+      </w:r>
+      <w:r>
+        <w:rPr>
+          <w:color w:val="FFD580"/>
+          <w:sz w:val="14"/>
+          <w:szCs w:val="14"/>
+          <w:lang w:val="en-US"/>
+        </w:rPr>
+        <w:t>onSubmit</w:t>
+      </w:r>
+      <w:r>
+        <w:rPr>
+          <w:color w:val="BAE67E"/>
+          <w:sz w:val="14"/>
+          <w:szCs w:val="14"/>
+          <w:lang w:val="en-US"/>
+        </w:rPr>
+        <w:t>=</w:t>
+      </w:r>
+      <w:r>
+        <w:rPr>
+          <w:color w:val="CCC9C2"/>
+          <w:sz w:val="14"/>
+          <w:szCs w:val="14"/>
+          <w:lang w:val="en-US"/>
+        </w:rPr>
+        <w:t>{(</w:t>
+      </w:r>
+      <w:r>
+        <w:rPr>
+          <w:color w:val="FFCC66"/>
+          <w:sz w:val="14"/>
+          <w:szCs w:val="14"/>
+          <w:lang w:val="en-US"/>
+        </w:rPr>
+        <w:t>e</w:t>
+      </w:r>
+      <w:r>
+        <w:rPr>
+          <w:color w:val="CCC9C2"/>
+          <w:sz w:val="14"/>
+          <w:szCs w:val="14"/>
+          <w:lang w:val="en-US"/>
+        </w:rPr>
+        <w:t xml:space="preserve">) </w:t>
+      </w:r>
+      <w:r>
+        <w:rPr>
+          <w:color w:val="F29E74"/>
+          <w:sz w:val="14"/>
+          <w:szCs w:val="14"/>
+          <w:lang w:val="en-US"/>
+        </w:rPr>
+        <w:t xml:space="preserve">=&gt; </w:t>
+      </w:r>
+      <w:r>
+        <w:rPr>
+          <w:color w:val="FFD580"/>
+          <w:sz w:val="14"/>
+          <w:szCs w:val="14"/>
+          <w:lang w:val="en-US"/>
+        </w:rPr>
+        <w:t>handleSubmit</w:t>
+      </w:r>
+      <w:r>
+        <w:rPr>
+          <w:color w:val="CCC9C2"/>
+          <w:sz w:val="14"/>
+          <w:szCs w:val="14"/>
+          <w:lang w:val="en-US"/>
+        </w:rPr>
+        <w:t>(</w:t>
+      </w:r>
+      <w:r>
+        <w:rPr>
+          <w:color w:val="FFCC66"/>
+          <w:sz w:val="14"/>
+          <w:szCs w:val="14"/>
+          <w:lang w:val="en-US"/>
+        </w:rPr>
+        <w:t>e</w:t>
+      </w:r>
+      <w:r>
+        <w:rPr>
+          <w:color w:val="CCC9C2"/>
+          <w:sz w:val="14"/>
+          <w:szCs w:val="14"/>
+          <w:lang w:val="en-US"/>
+        </w:rPr>
+        <w:t>)}</w:t>
+      </w:r>
+      <w:r>
+        <w:rPr>
+          <w:color w:val="5CCFE6"/>
+          <w:sz w:val="14"/>
+          <w:szCs w:val="14"/>
+          <w:lang w:val="en-US"/>
+        </w:rPr>
+        <w:t>&gt;</w:t>
+      </w:r>
+      <w:r>
+        <w:rPr>
+          <w:color w:val="5CCFE6"/>
+          <w:sz w:val="14"/>
+          <w:szCs w:val="14"/>
+          <w:lang w:val="en-US"/>
+        </w:rPr>
+        <w:br/>
+        <w:t xml:space="preserve">                &lt;</w:t>
+      </w:r>
+      <w:r>
+        <w:rPr>
+          <w:b/>
+          <w:bCs/>
+          <w:color w:val="E3E3FF"/>
+          <w:sz w:val="14"/>
+          <w:szCs w:val="14"/>
+          <w:lang w:val="en-US"/>
+        </w:rPr>
+        <w:t xml:space="preserve">input </w:t>
+      </w:r>
+      <w:r>
+        <w:rPr>
+          <w:color w:val="FFD580"/>
+          <w:sz w:val="14"/>
+          <w:szCs w:val="14"/>
+          <w:lang w:val="en-US"/>
+        </w:rPr>
+        <w:t>ref</w:t>
+      </w:r>
+      <w:r>
+        <w:rPr>
+          <w:color w:val="BAE67E"/>
+          <w:sz w:val="14"/>
+          <w:szCs w:val="14"/>
+          <w:lang w:val="en-US"/>
+        </w:rPr>
+        <w:t>=</w:t>
+      </w:r>
+      <w:r>
+        <w:rPr>
+          <w:color w:val="CCC9C2"/>
+          <w:sz w:val="14"/>
+          <w:szCs w:val="14"/>
+          <w:lang w:val="en-US"/>
+        </w:rPr>
+        <w:t>{</w:t>
+      </w:r>
+      <w:r>
+        <w:rPr>
+          <w:i/>
+          <w:iCs/>
+          <w:color w:val="5CCFE6"/>
+          <w:sz w:val="14"/>
+          <w:szCs w:val="14"/>
+          <w:lang w:val="en-US"/>
+        </w:rPr>
+        <w:t>titleRef</w:t>
+      </w:r>
+      <w:r>
+        <w:rPr>
+          <w:color w:val="CCC9C2"/>
+          <w:sz w:val="14"/>
+          <w:szCs w:val="14"/>
+          <w:lang w:val="en-US"/>
+        </w:rPr>
+        <w:t xml:space="preserve">} </w:t>
+      </w:r>
+      <w:r>
+        <w:rPr>
+          <w:color w:val="FFD580"/>
+          <w:sz w:val="14"/>
+          <w:szCs w:val="14"/>
+          <w:lang w:val="en-US"/>
+        </w:rPr>
+        <w:t>type</w:t>
+      </w:r>
+      <w:r>
+        <w:rPr>
+          <w:color w:val="BAE67E"/>
+          <w:sz w:val="14"/>
+          <w:szCs w:val="14"/>
+          <w:lang w:val="en-US"/>
+        </w:rPr>
+        <w:t xml:space="preserve">="text" </w:t>
+      </w:r>
+      <w:r>
+        <w:rPr>
+          <w:color w:val="FFD580"/>
+          <w:sz w:val="14"/>
+          <w:szCs w:val="14"/>
+          <w:lang w:val="en-US"/>
+        </w:rPr>
+        <w:t>name</w:t>
+      </w:r>
+      <w:r>
+        <w:rPr>
+          <w:color w:val="BAE67E"/>
+          <w:sz w:val="14"/>
+          <w:szCs w:val="14"/>
+          <w:lang w:val="en-US"/>
+        </w:rPr>
+        <w:t xml:space="preserve">="" </w:t>
+      </w:r>
+      <w:r>
+        <w:rPr>
+          <w:color w:val="FFD580"/>
+          <w:sz w:val="14"/>
+          <w:szCs w:val="14"/>
+          <w:lang w:val="en-US"/>
+        </w:rPr>
+        <w:t>id</w:t>
+      </w:r>
+      <w:r>
+        <w:rPr>
+          <w:color w:val="BAE67E"/>
+          <w:sz w:val="14"/>
+          <w:szCs w:val="14"/>
+          <w:lang w:val="en-US"/>
+        </w:rPr>
+        <w:t xml:space="preserve">="" </w:t>
+      </w:r>
+      <w:r>
+        <w:rPr>
+          <w:color w:val="FFD580"/>
+          <w:sz w:val="14"/>
+          <w:szCs w:val="14"/>
+          <w:lang w:val="en-US"/>
+        </w:rPr>
+        <w:t>required</w:t>
+      </w:r>
+      <w:r>
+        <w:rPr>
+          <w:color w:val="BAE67E"/>
+          <w:sz w:val="14"/>
+          <w:szCs w:val="14"/>
+          <w:lang w:val="en-US"/>
+        </w:rPr>
+        <w:t>=</w:t>
+      </w:r>
+      <w:r>
+        <w:rPr>
+          <w:color w:val="CCC9C2"/>
+          <w:sz w:val="14"/>
+          <w:szCs w:val="14"/>
+          <w:lang w:val="en-US"/>
+        </w:rPr>
+        <w:t>{</w:t>
+      </w:r>
+      <w:r>
+        <w:rPr>
+          <w:color w:val="FFA759"/>
+          <w:sz w:val="14"/>
+          <w:szCs w:val="14"/>
+          <w:lang w:val="en-US"/>
+        </w:rPr>
+        <w:t>true</w:t>
+      </w:r>
+      <w:r>
+        <w:rPr>
+          <w:color w:val="CCC9C2"/>
+          <w:sz w:val="14"/>
+          <w:szCs w:val="14"/>
+          <w:lang w:val="en-US"/>
+        </w:rPr>
+        <w:t>}</w:t>
+      </w:r>
+      <w:r>
+        <w:rPr>
+          <w:color w:val="5CCFE6"/>
+          <w:sz w:val="14"/>
+          <w:szCs w:val="14"/>
+          <w:lang w:val="en-US"/>
+        </w:rPr>
+        <w:t>/&gt;</w:t>
+      </w:r>
+      <w:r>
+        <w:rPr>
+          <w:color w:val="5CCFE6"/>
+          <w:sz w:val="14"/>
+          <w:szCs w:val="14"/>
+          <w:lang w:val="en-US"/>
+        </w:rPr>
+        <w:br/>
+        <w:t xml:space="preserve">                &lt;</w:t>
+      </w:r>
+      <w:r>
+        <w:rPr>
+          <w:b/>
+          <w:bCs/>
+          <w:color w:val="E3E3FF"/>
+          <w:sz w:val="14"/>
+          <w:szCs w:val="14"/>
+          <w:lang w:val="en-US"/>
+        </w:rPr>
+        <w:t xml:space="preserve">button </w:t>
+      </w:r>
+      <w:r>
+        <w:rPr>
+          <w:color w:val="FFD580"/>
+          <w:sz w:val="14"/>
+          <w:szCs w:val="14"/>
+          <w:lang w:val="en-US"/>
+        </w:rPr>
+        <w:t>type</w:t>
+      </w:r>
+      <w:r>
+        <w:rPr>
+          <w:color w:val="BAE67E"/>
+          <w:sz w:val="14"/>
+          <w:szCs w:val="14"/>
+          <w:lang w:val="en-US"/>
+        </w:rPr>
+        <w:t>="submit"</w:t>
+      </w:r>
+      <w:r>
+        <w:rPr>
+          <w:color w:val="5CCFE6"/>
+          <w:sz w:val="14"/>
+          <w:szCs w:val="14"/>
+          <w:lang w:val="en-US"/>
+        </w:rPr>
+        <w:t>&gt;</w:t>
+      </w:r>
+      <w:r>
+        <w:rPr>
+          <w:b/>
+          <w:bCs/>
+          <w:color w:val="CCC9C2"/>
+          <w:sz w:val="14"/>
+          <w:szCs w:val="14"/>
+          <w:lang w:val="en-US"/>
+        </w:rPr>
+        <w:t>Send data!</w:t>
+      </w:r>
+      <w:r>
+        <w:rPr>
+          <w:color w:val="5CCFE6"/>
+          <w:sz w:val="14"/>
+          <w:szCs w:val="14"/>
+          <w:lang w:val="en-US"/>
+        </w:rPr>
+        <w:t>&lt;/</w:t>
+      </w:r>
+      <w:r>
+        <w:rPr>
+          <w:b/>
+          <w:bCs/>
+          <w:color w:val="E3E3FF"/>
+          <w:sz w:val="14"/>
+          <w:szCs w:val="14"/>
+          <w:lang w:val="en-US"/>
+        </w:rPr>
+        <w:t>button</w:t>
+      </w:r>
+      <w:r>
+        <w:rPr>
+          <w:color w:val="5CCFE6"/>
+          <w:sz w:val="14"/>
+          <w:szCs w:val="14"/>
+          <w:lang w:val="en-US"/>
+        </w:rPr>
+        <w:t>&gt;</w:t>
+      </w:r>
+      <w:r>
+        <w:rPr>
+          <w:color w:val="5CCFE6"/>
+          <w:sz w:val="14"/>
+          <w:szCs w:val="14"/>
+          <w:lang w:val="en-US"/>
+        </w:rPr>
+        <w:br/>
+        <w:t xml:space="preserve">            &lt;/</w:t>
+      </w:r>
+      <w:r>
+        <w:rPr>
+          <w:b/>
+          <w:bCs/>
+          <w:color w:val="E3E3FF"/>
+          <w:sz w:val="14"/>
+          <w:szCs w:val="14"/>
+          <w:lang w:val="en-US"/>
+        </w:rPr>
+        <w:t>form</w:t>
+      </w:r>
+      <w:r>
+        <w:rPr>
+          <w:color w:val="5CCFE6"/>
+          <w:sz w:val="14"/>
+          <w:szCs w:val="14"/>
+          <w:lang w:val="en-US"/>
+        </w:rPr>
+        <w:t>&gt;</w:t>
+      </w:r>
+      <w:r>
+        <w:rPr>
+          <w:color w:val="5CCFE6"/>
+          <w:sz w:val="14"/>
+          <w:szCs w:val="14"/>
+          <w:lang w:val="en-US"/>
+        </w:rPr>
+        <w:br/>
+        <w:t xml:space="preserve">        &lt;/&gt;</w:t>
+      </w:r>
+      <w:r>
+        <w:rPr>
+          <w:color w:val="5CCFE6"/>
+          <w:sz w:val="14"/>
+          <w:szCs w:val="14"/>
+          <w:lang w:val="en-US"/>
+        </w:rPr>
+        <w:br/>
+        <w:t xml:space="preserve">    </w:t>
+      </w:r>
+      <w:r>
+        <w:rPr>
+          <w:color w:val="CCC9C2"/>
+          <w:sz w:val="14"/>
+          <w:szCs w:val="14"/>
+          <w:lang w:val="en-US"/>
+        </w:rPr>
+        <w:t>);</w:t>
+      </w:r>
+      <w:r>
+        <w:rPr>
+          <w:color w:val="CCC9C2"/>
+          <w:sz w:val="14"/>
+          <w:szCs w:val="14"/>
+          <w:lang w:val="en-US"/>
+        </w:rPr>
+        <w:br/>
+        <w:t>};</w:t>
+      </w:r>
+    </w:p>
+    <w:p>
+      <w:pPr>
+        <w:pStyle w:val="HTML-wstpniesformatowany"/>
+        <w:shd w:val="clear" w:color="auto" w:fill="212733"/>
+        <w:rPr>
+          <w:color w:val="CCC9C2"/>
+          <w:sz w:val="14"/>
+          <w:szCs w:val="14"/>
+          <w:lang w:val="en-US"/>
+        </w:rPr>
+      </w:pPr>
+      <w:r>
+        <w:rPr>
+          <w:color w:val="FFA759"/>
+          <w:sz w:val="14"/>
+          <w:szCs w:val="14"/>
+          <w:lang w:val="en-US"/>
+        </w:rPr>
+        <w:t xml:space="preserve">function </w:t>
+      </w:r>
+      <w:r>
+        <w:rPr>
+          <w:color w:val="FFC66D"/>
+          <w:sz w:val="14"/>
+          <w:szCs w:val="14"/>
+          <w:lang w:val="en-US"/>
+        </w:rPr>
+        <w:t>App</w:t>
+      </w:r>
+      <w:r>
+        <w:rPr>
+          <w:color w:val="CCC9C2"/>
+          <w:sz w:val="14"/>
+          <w:szCs w:val="14"/>
+          <w:lang w:val="en-US"/>
+        </w:rPr>
+        <w:t>() {</w:t>
+      </w:r>
+      <w:r>
+        <w:rPr>
+          <w:color w:val="CCC9C2"/>
+          <w:sz w:val="14"/>
+          <w:szCs w:val="14"/>
+          <w:lang w:val="en-US"/>
+        </w:rPr>
+        <w:br/>
+        <w:t xml:space="preserve">    </w:t>
+      </w:r>
+      <w:r>
+        <w:rPr>
+          <w:color w:val="FFA759"/>
+          <w:sz w:val="14"/>
+          <w:szCs w:val="14"/>
+          <w:lang w:val="en-US"/>
+        </w:rPr>
+        <w:t xml:space="preserve">const </w:t>
+      </w:r>
+      <w:r>
+        <w:rPr>
+          <w:color w:val="CCC9C2"/>
+          <w:sz w:val="14"/>
+          <w:szCs w:val="14"/>
+          <w:lang w:val="en-US"/>
+        </w:rPr>
+        <w:t>[</w:t>
+      </w:r>
+      <w:r>
+        <w:rPr>
+          <w:i/>
+          <w:iCs/>
+          <w:color w:val="5CCFE6"/>
+          <w:sz w:val="14"/>
+          <w:szCs w:val="14"/>
+          <w:lang w:val="en-US"/>
+        </w:rPr>
+        <w:t>todos</w:t>
+      </w:r>
+      <w:r>
+        <w:rPr>
+          <w:color w:val="CCC9C2"/>
+          <w:sz w:val="14"/>
+          <w:szCs w:val="14"/>
+          <w:lang w:val="en-US"/>
+        </w:rPr>
+        <w:t xml:space="preserve">, </w:t>
+      </w:r>
+      <w:r>
+        <w:rPr>
+          <w:color w:val="FFD580"/>
+          <w:sz w:val="14"/>
+          <w:szCs w:val="14"/>
+          <w:lang w:val="en-US"/>
+        </w:rPr>
+        <w:t>todoesSet</w:t>
+      </w:r>
+      <w:r>
+        <w:rPr>
+          <w:color w:val="CCC9C2"/>
+          <w:sz w:val="14"/>
+          <w:szCs w:val="14"/>
+          <w:lang w:val="en-US"/>
+        </w:rPr>
+        <w:t xml:space="preserve">] </w:t>
+      </w:r>
+      <w:r>
+        <w:rPr>
+          <w:color w:val="F29E74"/>
+          <w:sz w:val="14"/>
+          <w:szCs w:val="14"/>
+          <w:lang w:val="en-US"/>
+        </w:rPr>
+        <w:t xml:space="preserve">= </w:t>
+      </w:r>
+      <w:r>
+        <w:rPr>
+          <w:color w:val="FFC66D"/>
+          <w:sz w:val="14"/>
+          <w:szCs w:val="14"/>
+          <w:lang w:val="en-US"/>
+        </w:rPr>
+        <w:t>useState</w:t>
+      </w:r>
+      <w:r>
+        <w:rPr>
+          <w:color w:val="F29E74"/>
+          <w:sz w:val="14"/>
+          <w:szCs w:val="14"/>
+          <w:lang w:val="en-US"/>
+        </w:rPr>
+        <w:t>&lt;</w:t>
+      </w:r>
+      <w:r>
+        <w:rPr>
+          <w:color w:val="FFFFFF"/>
+          <w:sz w:val="14"/>
+          <w:szCs w:val="14"/>
+          <w:lang w:val="en-US"/>
+        </w:rPr>
+        <w:t>Todo</w:t>
+      </w:r>
+      <w:r>
+        <w:rPr>
+          <w:color w:val="CCC9C2"/>
+          <w:sz w:val="14"/>
+          <w:szCs w:val="14"/>
+          <w:lang w:val="en-US"/>
+        </w:rPr>
+        <w:t>[]</w:t>
+      </w:r>
+      <w:r>
+        <w:rPr>
+          <w:color w:val="F29E74"/>
+          <w:sz w:val="14"/>
+          <w:szCs w:val="14"/>
+          <w:lang w:val="en-US"/>
+        </w:rPr>
+        <w:t>&gt;</w:t>
+      </w:r>
+      <w:r>
+        <w:rPr>
+          <w:color w:val="CCC9C2"/>
+          <w:sz w:val="14"/>
+          <w:szCs w:val="14"/>
+          <w:lang w:val="en-US"/>
+        </w:rPr>
+        <w:t>([]);</w:t>
+      </w:r>
+      <w:r>
+        <w:rPr>
+          <w:color w:val="CCC9C2"/>
+          <w:sz w:val="14"/>
+          <w:szCs w:val="14"/>
+          <w:lang w:val="en-US"/>
+        </w:rPr>
+        <w:br/>
+      </w:r>
+      <w:r>
+        <w:rPr>
+          <w:color w:val="CCC9C2"/>
+          <w:sz w:val="14"/>
+          <w:szCs w:val="14"/>
+          <w:lang w:val="en-US"/>
+        </w:rPr>
+        <w:br/>
+        <w:t xml:space="preserve">    </w:t>
+      </w:r>
+      <w:r>
+        <w:rPr>
+          <w:color w:val="FFA759"/>
+          <w:sz w:val="14"/>
+          <w:szCs w:val="14"/>
+          <w:lang w:val="en-US"/>
+        </w:rPr>
+        <w:t xml:space="preserve">const </w:t>
+      </w:r>
+      <w:r>
+        <w:rPr>
+          <w:color w:val="FFD580"/>
+          <w:sz w:val="14"/>
+          <w:szCs w:val="14"/>
+          <w:lang w:val="en-US"/>
+        </w:rPr>
+        <w:t xml:space="preserve">handleAt </w:t>
+      </w:r>
+      <w:r>
+        <w:rPr>
+          <w:color w:val="F29E74"/>
+          <w:sz w:val="14"/>
+          <w:szCs w:val="14"/>
+          <w:lang w:val="en-US"/>
+        </w:rPr>
+        <w:t xml:space="preserve">= </w:t>
+      </w:r>
+      <w:r>
+        <w:rPr>
+          <w:color w:val="CCC9C2"/>
+          <w:sz w:val="14"/>
+          <w:szCs w:val="14"/>
+          <w:lang w:val="en-US"/>
+        </w:rPr>
+        <w:t>(</w:t>
+      </w:r>
+      <w:r>
+        <w:rPr>
+          <w:color w:val="FFCC66"/>
+          <w:sz w:val="14"/>
+          <w:szCs w:val="14"/>
+          <w:lang w:val="en-US"/>
+        </w:rPr>
+        <w:t>todo</w:t>
+      </w:r>
+      <w:r>
+        <w:rPr>
+          <w:color w:val="F29E74"/>
+          <w:sz w:val="14"/>
+          <w:szCs w:val="14"/>
+          <w:lang w:val="en-US"/>
+        </w:rPr>
+        <w:t xml:space="preserve">: </w:t>
+      </w:r>
+      <w:r>
+        <w:rPr>
+          <w:color w:val="FFFFFF"/>
+          <w:sz w:val="14"/>
+          <w:szCs w:val="14"/>
+          <w:lang w:val="en-US"/>
+        </w:rPr>
+        <w:t>Todo</w:t>
+      </w:r>
+      <w:r>
+        <w:rPr>
+          <w:color w:val="CCC9C2"/>
+          <w:sz w:val="14"/>
+          <w:szCs w:val="14"/>
+          <w:lang w:val="en-US"/>
+        </w:rPr>
+        <w:t xml:space="preserve">) </w:t>
+      </w:r>
+      <w:r>
+        <w:rPr>
+          <w:color w:val="F29E74"/>
+          <w:sz w:val="14"/>
+          <w:szCs w:val="14"/>
+          <w:lang w:val="en-US"/>
+        </w:rPr>
+        <w:t xml:space="preserve">=&gt; </w:t>
+      </w:r>
+      <w:r>
+        <w:rPr>
+          <w:color w:val="CCC9C2"/>
+          <w:sz w:val="14"/>
+          <w:szCs w:val="14"/>
+          <w:lang w:val="en-US"/>
+        </w:rPr>
+        <w:t>{</w:t>
+      </w:r>
+      <w:r>
+        <w:rPr>
+          <w:color w:val="CCC9C2"/>
+          <w:sz w:val="14"/>
+          <w:szCs w:val="14"/>
+          <w:lang w:val="en-US"/>
+        </w:rPr>
+        <w:br/>
+        <w:t xml:space="preserve">        </w:t>
+      </w:r>
+      <w:r>
+        <w:rPr>
+          <w:color w:val="FFA759"/>
+          <w:sz w:val="14"/>
+          <w:szCs w:val="14"/>
+          <w:lang w:val="en-US"/>
+        </w:rPr>
+        <w:t xml:space="preserve">const </w:t>
+      </w:r>
+      <w:r>
+        <w:rPr>
+          <w:i/>
+          <w:iCs/>
+          <w:color w:val="5CCFE6"/>
+          <w:sz w:val="14"/>
+          <w:szCs w:val="14"/>
+          <w:lang w:val="en-US"/>
+        </w:rPr>
+        <w:t xml:space="preserve">oldTodos </w:t>
+      </w:r>
+      <w:r>
+        <w:rPr>
+          <w:color w:val="F29E74"/>
+          <w:sz w:val="14"/>
+          <w:szCs w:val="14"/>
+          <w:lang w:val="en-US"/>
+        </w:rPr>
+        <w:t xml:space="preserve">= </w:t>
+      </w:r>
+      <w:r>
+        <w:rPr>
+          <w:color w:val="CCC9C2"/>
+          <w:sz w:val="14"/>
+          <w:szCs w:val="14"/>
+          <w:lang w:val="en-US"/>
+        </w:rPr>
+        <w:t>[...</w:t>
+      </w:r>
+      <w:r>
+        <w:rPr>
+          <w:i/>
+          <w:iCs/>
+          <w:color w:val="5CCFE6"/>
+          <w:sz w:val="14"/>
+          <w:szCs w:val="14"/>
+          <w:lang w:val="en-US"/>
+        </w:rPr>
+        <w:t>todos</w:t>
+      </w:r>
+      <w:r>
+        <w:rPr>
+          <w:color w:val="CCC9C2"/>
+          <w:sz w:val="14"/>
+          <w:szCs w:val="14"/>
+          <w:lang w:val="en-US"/>
+        </w:rPr>
+        <w:t xml:space="preserve">, </w:t>
+      </w:r>
+      <w:r>
+        <w:rPr>
+          <w:color w:val="FFCC66"/>
+          <w:sz w:val="14"/>
+          <w:szCs w:val="14"/>
+          <w:lang w:val="en-US"/>
+        </w:rPr>
+        <w:t>todo</w:t>
+      </w:r>
+      <w:r>
+        <w:rPr>
+          <w:color w:val="CCC9C2"/>
+          <w:sz w:val="14"/>
+          <w:szCs w:val="14"/>
+          <w:lang w:val="en-US"/>
+        </w:rPr>
+        <w:t>];</w:t>
+      </w:r>
+      <w:r>
+        <w:rPr>
+          <w:color w:val="CCC9C2"/>
+          <w:sz w:val="14"/>
+          <w:szCs w:val="14"/>
+          <w:lang w:val="en-US"/>
+        </w:rPr>
+        <w:br/>
+        <w:t xml:space="preserve">        </w:t>
+      </w:r>
+      <w:r>
+        <w:rPr>
+          <w:i/>
+          <w:iCs/>
+          <w:color w:val="5C6773"/>
+          <w:sz w:val="14"/>
+          <w:szCs w:val="14"/>
+          <w:lang w:val="en-US"/>
+        </w:rPr>
+        <w:t>// oldTodos.push(</w:t>
+      </w:r>
+      <w:r>
+        <w:rPr>
+          <w:b/>
+          <w:bCs/>
+          <w:i/>
+          <w:iCs/>
+          <w:color w:val="C7C7FF"/>
+          <w:sz w:val="14"/>
+          <w:szCs w:val="14"/>
+          <w:lang w:val="en-US"/>
+        </w:rPr>
+        <w:t>todo);</w:t>
+      </w:r>
+      <w:r>
+        <w:rPr>
+          <w:b/>
+          <w:bCs/>
+          <w:i/>
+          <w:iCs/>
+          <w:color w:val="C7C7FF"/>
+          <w:sz w:val="14"/>
+          <w:szCs w:val="14"/>
+          <w:lang w:val="en-US"/>
+        </w:rPr>
+        <w:br/>
+        <w:t xml:space="preserve">        </w:t>
+      </w:r>
+      <w:r>
+        <w:rPr>
+          <w:color w:val="FFD580"/>
+          <w:sz w:val="14"/>
+          <w:szCs w:val="14"/>
+          <w:lang w:val="en-US"/>
+        </w:rPr>
+        <w:t>todoesSet</w:t>
+      </w:r>
+      <w:r>
+        <w:rPr>
+          <w:color w:val="CCC9C2"/>
+          <w:sz w:val="14"/>
+          <w:szCs w:val="14"/>
+          <w:lang w:val="en-US"/>
+        </w:rPr>
+        <w:t>(</w:t>
+      </w:r>
+      <w:r>
+        <w:rPr>
+          <w:i/>
+          <w:iCs/>
+          <w:color w:val="5CCFE6"/>
+          <w:sz w:val="14"/>
+          <w:szCs w:val="14"/>
+          <w:lang w:val="en-US"/>
+        </w:rPr>
+        <w:t>oldTodos</w:t>
+      </w:r>
+      <w:r>
+        <w:rPr>
+          <w:color w:val="CCC9C2"/>
+          <w:sz w:val="14"/>
+          <w:szCs w:val="14"/>
+          <w:lang w:val="en-US"/>
+        </w:rPr>
+        <w:t>);</w:t>
+      </w:r>
+      <w:r>
+        <w:rPr>
+          <w:color w:val="CCC9C2"/>
+          <w:sz w:val="14"/>
+          <w:szCs w:val="14"/>
+          <w:lang w:val="en-US"/>
+        </w:rPr>
+        <w:br/>
+        <w:t xml:space="preserve">    }</w:t>
+      </w:r>
+      <w:r>
+        <w:rPr>
+          <w:color w:val="CCC9C2"/>
+          <w:sz w:val="14"/>
+          <w:szCs w:val="14"/>
+          <w:lang w:val="en-US"/>
+        </w:rPr>
+        <w:br/>
+        <w:t xml:space="preserve">    </w:t>
+      </w:r>
+      <w:r>
+        <w:rPr>
+          <w:color w:val="FFA759"/>
+          <w:sz w:val="14"/>
+          <w:szCs w:val="14"/>
+          <w:lang w:val="en-US"/>
+        </w:rPr>
+        <w:t xml:space="preserve">return </w:t>
+      </w:r>
+      <w:r>
+        <w:rPr>
+          <w:color w:val="CCC9C2"/>
+          <w:sz w:val="14"/>
+          <w:szCs w:val="14"/>
+          <w:lang w:val="en-US"/>
+        </w:rPr>
+        <w:t>(</w:t>
+      </w:r>
+      <w:r>
+        <w:rPr>
+          <w:color w:val="CCC9C2"/>
+          <w:sz w:val="14"/>
+          <w:szCs w:val="14"/>
+          <w:lang w:val="en-US"/>
+        </w:rPr>
+        <w:br/>
+        <w:t xml:space="preserve">        </w:t>
+      </w:r>
+      <w:r>
+        <w:rPr>
+          <w:color w:val="5CCFE6"/>
+          <w:sz w:val="14"/>
+          <w:szCs w:val="14"/>
+          <w:lang w:val="en-US"/>
+        </w:rPr>
+        <w:t>&lt;</w:t>
+      </w:r>
+      <w:r>
+        <w:rPr>
+          <w:b/>
+          <w:bCs/>
+          <w:color w:val="E3E3FF"/>
+          <w:sz w:val="14"/>
+          <w:szCs w:val="14"/>
+          <w:lang w:val="en-US"/>
+        </w:rPr>
+        <w:t xml:space="preserve">div </w:t>
+      </w:r>
+      <w:r>
+        <w:rPr>
+          <w:color w:val="FFD580"/>
+          <w:sz w:val="14"/>
+          <w:szCs w:val="14"/>
+          <w:lang w:val="en-US"/>
+        </w:rPr>
+        <w:t>className</w:t>
+      </w:r>
+      <w:r>
+        <w:rPr>
+          <w:color w:val="BAE67E"/>
+          <w:sz w:val="14"/>
+          <w:szCs w:val="14"/>
+          <w:lang w:val="en-US"/>
+        </w:rPr>
+        <w:t>="App"</w:t>
+      </w:r>
+      <w:r>
+        <w:rPr>
+          <w:color w:val="5CCFE6"/>
+          <w:sz w:val="14"/>
+          <w:szCs w:val="14"/>
+          <w:lang w:val="en-US"/>
+        </w:rPr>
+        <w:t>&gt;</w:t>
+      </w:r>
+      <w:r>
+        <w:rPr>
+          <w:color w:val="5CCFE6"/>
+          <w:sz w:val="14"/>
+          <w:szCs w:val="14"/>
+          <w:lang w:val="en-US"/>
+        </w:rPr>
+        <w:br/>
+        <w:t xml:space="preserve">            &lt;</w:t>
+      </w:r>
+      <w:r>
+        <w:rPr>
+          <w:b/>
+          <w:bCs/>
+          <w:color w:val="E3E3FF"/>
+          <w:sz w:val="14"/>
+          <w:szCs w:val="14"/>
+          <w:lang w:val="en-US"/>
+        </w:rPr>
+        <w:t xml:space="preserve">ToDoList </w:t>
+      </w:r>
+      <w:r>
+        <w:rPr>
+          <w:color w:val="FFD580"/>
+          <w:sz w:val="14"/>
+          <w:szCs w:val="14"/>
+          <w:lang w:val="en-US"/>
+        </w:rPr>
+        <w:t>todos</w:t>
+      </w:r>
+      <w:r>
+        <w:rPr>
+          <w:color w:val="BAE67E"/>
+          <w:sz w:val="14"/>
+          <w:szCs w:val="14"/>
+          <w:lang w:val="en-US"/>
+        </w:rPr>
+        <w:t>=</w:t>
+      </w:r>
+      <w:r>
+        <w:rPr>
+          <w:color w:val="CCC9C2"/>
+          <w:sz w:val="14"/>
+          <w:szCs w:val="14"/>
+          <w:lang w:val="en-US"/>
+        </w:rPr>
+        <w:t>{</w:t>
+      </w:r>
+      <w:r>
+        <w:rPr>
+          <w:i/>
+          <w:iCs/>
+          <w:color w:val="5CCFE6"/>
+          <w:sz w:val="14"/>
+          <w:szCs w:val="14"/>
+          <w:lang w:val="en-US"/>
+        </w:rPr>
+        <w:t>todos</w:t>
+      </w:r>
+      <w:r>
+        <w:rPr>
+          <w:color w:val="CCC9C2"/>
+          <w:sz w:val="14"/>
+          <w:szCs w:val="14"/>
+          <w:lang w:val="en-US"/>
+        </w:rPr>
+        <w:t>}</w:t>
+      </w:r>
+      <w:r>
+        <w:rPr>
+          <w:color w:val="5CCFE6"/>
+          <w:sz w:val="14"/>
+          <w:szCs w:val="14"/>
+          <w:lang w:val="en-US"/>
+        </w:rPr>
+        <w:t>/&gt;</w:t>
+      </w:r>
+      <w:r>
+        <w:rPr>
+          <w:color w:val="5CCFE6"/>
+          <w:sz w:val="14"/>
+          <w:szCs w:val="14"/>
+          <w:lang w:val="en-US"/>
+        </w:rPr>
+        <w:br/>
+        <w:t xml:space="preserve">            &lt;</w:t>
+      </w:r>
+      <w:r>
+        <w:rPr>
+          <w:b/>
+          <w:bCs/>
+          <w:color w:val="E3E3FF"/>
+          <w:sz w:val="14"/>
+          <w:szCs w:val="14"/>
+          <w:lang w:val="en-US"/>
+        </w:rPr>
+        <w:t xml:space="preserve">ToDoForm </w:t>
+      </w:r>
+      <w:r>
+        <w:rPr>
+          <w:color w:val="FFD580"/>
+          <w:sz w:val="14"/>
+          <w:szCs w:val="14"/>
+          <w:lang w:val="en-US"/>
+        </w:rPr>
+        <w:t>addElement</w:t>
+      </w:r>
+      <w:r>
+        <w:rPr>
+          <w:color w:val="BAE67E"/>
+          <w:sz w:val="14"/>
+          <w:szCs w:val="14"/>
+          <w:lang w:val="en-US"/>
+        </w:rPr>
+        <w:t>=</w:t>
+      </w:r>
+      <w:r>
+        <w:rPr>
+          <w:color w:val="CCC9C2"/>
+          <w:sz w:val="14"/>
+          <w:szCs w:val="14"/>
+          <w:lang w:val="en-US"/>
+        </w:rPr>
+        <w:t>{</w:t>
+      </w:r>
+      <w:r>
+        <w:rPr>
+          <w:color w:val="FFD580"/>
+          <w:sz w:val="14"/>
+          <w:szCs w:val="14"/>
+          <w:lang w:val="en-US"/>
+        </w:rPr>
+        <w:t>handleAt</w:t>
+      </w:r>
+      <w:r>
+        <w:rPr>
+          <w:color w:val="CCC9C2"/>
+          <w:sz w:val="14"/>
+          <w:szCs w:val="14"/>
+          <w:lang w:val="en-US"/>
+        </w:rPr>
+        <w:t>}</w:t>
+      </w:r>
+      <w:r>
+        <w:rPr>
+          <w:color w:val="5CCFE6"/>
+          <w:sz w:val="14"/>
+          <w:szCs w:val="14"/>
+          <w:lang w:val="en-US"/>
+        </w:rPr>
+        <w:t>/&gt;</w:t>
+      </w:r>
+      <w:r>
+        <w:rPr>
+          <w:color w:val="5CCFE6"/>
+          <w:sz w:val="14"/>
+          <w:szCs w:val="14"/>
+          <w:lang w:val="en-US"/>
+        </w:rPr>
+        <w:br/>
+        <w:t xml:space="preserve">        &lt;/</w:t>
+      </w:r>
+      <w:r>
+        <w:rPr>
+          <w:b/>
+          <w:bCs/>
+          <w:color w:val="E3E3FF"/>
+          <w:sz w:val="14"/>
+          <w:szCs w:val="14"/>
+          <w:lang w:val="en-US"/>
+        </w:rPr>
+        <w:t>div</w:t>
+      </w:r>
+      <w:r>
+        <w:rPr>
+          <w:color w:val="5CCFE6"/>
+          <w:sz w:val="14"/>
+          <w:szCs w:val="14"/>
+          <w:lang w:val="en-US"/>
+        </w:rPr>
+        <w:t>&gt;</w:t>
+      </w:r>
+      <w:r>
+        <w:rPr>
+          <w:color w:val="5CCFE6"/>
+          <w:sz w:val="14"/>
+          <w:szCs w:val="14"/>
+          <w:lang w:val="en-US"/>
+        </w:rPr>
+        <w:br/>
+        <w:t xml:space="preserve">    </w:t>
+      </w:r>
+      <w:r>
+        <w:rPr>
+          <w:color w:val="CCC9C2"/>
+          <w:sz w:val="14"/>
+          <w:szCs w:val="14"/>
+          <w:lang w:val="en-US"/>
+        </w:rPr>
+        <w:t>);</w:t>
+      </w:r>
+      <w:r>
+        <w:rPr>
+          <w:color w:val="CCC9C2"/>
+          <w:sz w:val="14"/>
+          <w:szCs w:val="14"/>
+          <w:lang w:val="en-US"/>
+        </w:rPr>
+        <w:br/>
+        <w:t>}</w:t>
+      </w:r>
+    </w:p>
+    <w:p>
+      <w:pPr>
+        <w:pStyle w:val="HTML-wstpniesformatowany"/>
+        <w:shd w:val="clear" w:color="auto" w:fill="212733"/>
+        <w:rPr>
+          <w:color w:val="CCC9C2"/>
+          <w:sz w:val="14"/>
+          <w:szCs w:val="14"/>
+          <w:lang w:val="en-US"/>
+        </w:rPr>
+      </w:pPr>
+    </w:p>
+    <w:p>
+      <w:pPr>
+        <w:rPr>
+          <w:noProof/>
+          <w:sz w:val="20"/>
+          <w:szCs w:val="20"/>
+          <w:lang w:val="en-US"/>
+        </w:rPr>
+      </w:pPr>
+    </w:p>
+    <w:p>
+      <w:pPr>
+        <w:rPr>
+          <w:noProof/>
+          <w:sz w:val="20"/>
+          <w:szCs w:val="20"/>
+          <w:lang w:val="en-US"/>
+        </w:rPr>
+      </w:pPr>
+    </w:p>
+    <w:p>
+      <w:pPr>
+        <w:rPr>
+          <w:noProof/>
+          <w:sz w:val="20"/>
+          <w:szCs w:val="20"/>
+        </w:rPr>
+      </w:pPr>
+      <w:r>
+        <w:rPr>
+          <w:noProof/>
+          <w:sz w:val="20"/>
+          <w:szCs w:val="20"/>
+        </w:rPr>
+        <w:t>**</w:t>
+      </w:r>
+      <w:r>
+        <w:rPr>
+          <w:noProof/>
+          <w:sz w:val="20"/>
+          <w:szCs w:val="20"/>
+        </w:rPr>
+        <w:t>Additional</w:t>
+      </w:r>
+      <w:r>
+        <w:rPr>
+          <w:noProof/>
+          <w:sz w:val="20"/>
+          <w:szCs w:val="20"/>
+        </w:rPr>
+        <w:t xml:space="preserve"> </w:t>
+      </w:r>
+      <w:r>
+        <w:rPr>
+          <w:noProof/>
+          <w:sz w:val="20"/>
+          <w:szCs w:val="20"/>
+        </w:rPr>
+        <w:t>**</w:t>
+      </w:r>
+    </w:p>
+    <w:p>
+      <w:pPr>
+        <w:rPr>
+          <w:noProof/>
+          <w:sz w:val="20"/>
+          <w:szCs w:val="20"/>
+        </w:rPr>
+      </w:pPr>
+      <w:r>
+        <w:rPr>
+          <w:noProof/>
+          <w:sz w:val="20"/>
+          <w:szCs w:val="20"/>
+        </w:rPr>
+        <w:t>&lt;&gt;&lt;/&gt; - pomiędzy tym można zwracać parę o</w:t>
+      </w:r>
+      <w:r>
+        <w:rPr>
+          <w:noProof/>
+          <w:sz w:val="20"/>
+          <w:szCs w:val="20"/>
+        </w:rPr>
+        <w:t xml:space="preserve">biektów na raz z componentu, dlatego bo bazowo tam jest używany &lt;Fragment&gt; </w:t>
+      </w:r>
+    </w:p>
+    <w:p>
+      <w:pPr>
+        <w:rPr>
+          <w:noProof/>
+          <w:sz w:val="20"/>
+          <w:szCs w:val="20"/>
+        </w:rPr>
+      </w:pPr>
+    </w:p>
+    <w:p>
+      <w:pPr>
+        <w:rPr>
+          <w:noProof/>
+          <w:sz w:val="20"/>
+          <w:szCs w:val="20"/>
+        </w:rPr>
+      </w:pPr>
+      <w:r>
+        <w:rPr>
+          <w:noProof/>
+          <w:sz w:val="20"/>
+          <w:szCs w:val="20"/>
+        </w:rPr>
+        <w:t>*children*</w:t>
+      </w:r>
+    </w:p>
+    <w:p>
+      <w:pPr>
+        <w:rPr>
+          <w:noProof/>
+          <w:sz w:val="20"/>
+          <w:szCs w:val="20"/>
+        </w:rPr>
+      </w:pPr>
+      <w:r>
+        <w:rPr>
+          <w:noProof/>
+          <w:sz w:val="20"/>
+          <w:szCs w:val="20"/>
+        </w:rPr>
+        <w:t>Do pozyskania d</w:t>
+      </w:r>
+      <w:r>
+        <w:rPr>
+          <w:noProof/>
+          <w:sz w:val="20"/>
+          <w:szCs w:val="20"/>
+        </w:rPr>
+        <w:t>zieci z App.tsx jako argument</w:t>
+      </w:r>
+    </w:p>
+    <w:p>
+      <w:pPr>
+        <w:rPr>
+          <w:noProof/>
+          <w:sz w:val="20"/>
+          <w:szCs w:val="20"/>
+          <w:lang w:val="en-US"/>
+        </w:rPr>
+      </w:pPr>
+      <w:r>
+        <w:rPr>
+          <w:noProof/>
+          <w:sz w:val="20"/>
+          <w:szCs w:val="20"/>
+          <w:lang w:val="en-US"/>
+        </w:rPr>
+        <w:t>interface Prop{</w:t>
+      </w:r>
+    </w:p>
+    <w:p>
+      <w:pPr>
+        <w:rPr>
+          <w:noProof/>
+          <w:sz w:val="20"/>
+          <w:szCs w:val="20"/>
+          <w:lang w:val="en-US"/>
+        </w:rPr>
+      </w:pPr>
+      <w:r>
+        <w:rPr>
+          <w:noProof/>
+          <w:sz w:val="20"/>
+          <w:szCs w:val="20"/>
+          <w:lang w:val="en-US"/>
+        </w:rPr>
+        <w:t>children:text;</w:t>
+      </w:r>
+    </w:p>
+    <w:p>
+      <w:pPr>
+        <w:rPr>
+          <w:noProof/>
+          <w:sz w:val="20"/>
+          <w:szCs w:val="20"/>
+          <w:lang w:val="en-US"/>
+        </w:rPr>
+      </w:pPr>
+      <w:r>
+        <w:rPr>
+          <w:noProof/>
+          <w:sz w:val="20"/>
+          <w:szCs w:val="20"/>
+          <w:lang w:val="en-US"/>
+        </w:rPr>
+        <w:t>}</w:t>
+      </w:r>
+    </w:p>
+    <w:p>
+      <w:pPr>
+        <w:rPr>
+          <w:noProof/>
+          <w:sz w:val="20"/>
+          <w:szCs w:val="20"/>
+          <w:lang w:val="en-US"/>
+        </w:rPr>
+      </w:pPr>
+    </w:p>
+    <w:p>
+      <w:pPr>
+        <w:rPr>
+          <w:noProof/>
+          <w:sz w:val="20"/>
+          <w:szCs w:val="20"/>
+          <w:lang w:val="en-US"/>
+        </w:rPr>
+      </w:pPr>
+      <w:r>
+        <w:rPr>
+          <w:noProof/>
+          <w:sz w:val="20"/>
+          <w:szCs w:val="20"/>
+          <w:lang w:val="en-US"/>
+        </w:rPr>
+        <w:t>children: ReactNode; // Przesyła html c</w:t>
+      </w:r>
+      <w:r>
+        <w:rPr>
+          <w:noProof/>
+          <w:sz w:val="20"/>
+          <w:szCs w:val="20"/>
+          <w:lang w:val="en-US"/>
+        </w:rPr>
+        <w:t>ontent</w:t>
+      </w:r>
+    </w:p>
+    <w:p>
+      <w:pPr>
+        <w:rPr>
+          <w:noProof/>
+          <w:sz w:val="20"/>
+          <w:szCs w:val="20"/>
+          <w:lang w:val="en-US"/>
+        </w:rPr>
+      </w:pPr>
+    </w:p>
+    <w:p>
+      <w:pPr>
+        <w:rPr>
+          <w:noProof/>
+          <w:sz w:val="20"/>
+          <w:szCs w:val="20"/>
+          <w:lang w:val="en-US"/>
+        </w:rPr>
+      </w:pPr>
+    </w:p>
+    <w:p>
+      <w:pPr>
+        <w:rPr>
+          <w:b/>
+          <w:bCs/>
           <w:noProof/>
           <w:sz w:val="32"/>
           <w:szCs w:val="32"/>
-          <w:lang w:val="en-US"/>
         </w:rPr>
       </w:pPr>
       <w:r>
@@ -2146,7 +4373,6 @@
           <w:noProof/>
           <w:sz w:val="32"/>
           <w:szCs w:val="32"/>
-          <w:lang w:val="en-US"/>
         </w:rPr>
         <w:t>Formularze</w:t>
       </w:r>
@@ -2370,7 +4596,7 @@
 
 <file path=word/numbering.xml><?xml version="1.0" encoding="utf-8"?>
 <w:numbering xmlns:wpc="http://schemas.microsoft.com/office/word/2010/wordprocessingCanvas" xmlns:cx="http://schemas.microsoft.com/office/drawing/2014/chartex" xmlns:cx1="http://schemas.microsoft.com/office/drawing/2015/9/8/chartex" xmlns:cx2="http://schemas.microsoft.com/office/drawing/2015/10/21/chartex" xmlns:cx3="http://schemas.microsoft.com/office/drawing/2016/5/9/chartex" xmlns:cx4="http://schemas.microsoft.com/office/drawing/2016/5/10/chartex" xmlns:cx5="http://schemas.microsoft.com/office/drawing/2016/5/11/chartex" xmlns:cx6="http://schemas.microsoft.com/office/drawing/2016/5/12/chartex" xmlns:cx7="http://schemas.microsoft.com/office/drawing/2016/5/13/chartex" xmlns:cx8="http://schemas.microsoft.com/office/drawing/2016/5/14/chartex" xmlns:mc="http://schemas.openxmlformats.org/markup-compatibility/2006" xmlns:aink="http://schemas.microsoft.com/office/drawing/2016/ink" xmlns:am3d="http://schemas.microsoft.com/office/drawing/2017/model3d" xmlns:o="urn:schemas-microsoft-com:office:office" xmlns:oel="http://schemas.microsoft.com/office/2019/extlst" xmlns:r="http://schemas.openxmlformats.org/officeDocument/2006/relationships" xmlns:m="http://schemas.openxmlformats.org/officeDocument/2006/math" xmlns:v="urn:schemas-microsoft-com:vml" xmlns:wp14="http://schemas.microsoft.com/office/word/2010/wordprocessingDrawing" xmlns:wp="http://schemas.openxmlformats.org/drawingml/2006/wordprocessingDrawing" xmlns:w10="urn:schemas-microsoft-com:office:word" xmlns:w="http://schemas.openxmlformats.org/wordprocessingml/2006/main" xmlns:w14="http://schemas.microsoft.com/office/word/2010/wordml" xmlns:w15="http://schemas.microsoft.com/office/word/2012/wordml" xmlns:w16cex="http://schemas.microsoft.com/office/word/2018/wordml/cex" xmlns:w16cid="http://schemas.microsoft.com/office/word/2016/wordml/cid" xmlns:w16="http://schemas.microsoft.com/office/word/2018/wordml" xmlns:w16sdtdh="http://schemas.microsoft.com/office/word/2020/wordml/sdtdatahash" xmlns:w16se="http://schemas.microsoft.com/office/word/2015/wordml/symex" xmlns:wpg="http://schemas.microsoft.com/office/word/2010/wordprocessingGroup" xmlns:wpi="http://schemas.microsoft.com/office/word/2010/wordprocessingInk" xmlns:wne="http://schemas.microsoft.com/office/word/2006/wordml" xmlns:wps="http://schemas.microsoft.com/office/word/2010/wordprocessingShape" mc:Ignorable="w14 w15 w16se w16cid w16 w16cex w16sdtdh wp14">
-  <w:abstractNum w:abstractNumId="1" w15:restartNumberingAfterBreak="0">
+  <w:abstractNum w:abstractNumId="0" w15:restartNumberingAfterBreak="0">
     <w:nsid w:val="1E3A573A"/>
     <w:multiLevelType w:val="hybridMultilevel"/>
     <w:tmpl w:val="9E9E8720"/>
@@ -2482,7 +4708,7 @@
       </w:rPr>
     </w:lvl>
   </w:abstractNum>
-  <w:abstractNum w:abstractNumId="2" w15:restartNumberingAfterBreak="0">
+  <w:abstractNum w:abstractNumId="1" w15:restartNumberingAfterBreak="0">
     <w:nsid w:val="61944237"/>
     <w:multiLevelType w:val="hybridMultilevel"/>
     <w:tmpl w:val="8DEE61B4"/>
@@ -2595,10 +4821,10 @@
     </w:lvl>
   </w:abstractNum>
   <w:num w:numId="1" w16cid:durableId="653067553">
-    <w:abstractNumId w:val="1"/>
+    <w:abstractNumId w:val="0"/>
   </w:num>
   <w:num w:numId="2" w16cid:durableId="264072419">
-    <w:abstractNumId w:val="2"/>
+    <w:abstractNumId w:val="1"/>
   </w:num>
 </w:numbering>
 </file>

</xml_diff>